<commit_message>
add anwers to q1
</commit_message>
<xml_diff>
--- a/fwork_312488596/q_1/q1_312488596.docx
+++ b/fwork_312488596/q_1/q1_312488596.docx
@@ -94,30 +94,8 @@
           <w:sz w:val="20"/>
           <w:szCs w:val="20"/>
         </w:rPr>
-        <w:t xml:space="preserve"> </w:t>
-      </w:r>
-      <w:proofErr w:type="spellStart"/>
-      <w:proofErr w:type="gramStart"/>
-      <w:r>
-        <w:rPr>
-          <w:rFonts w:ascii="Courier New" w:eastAsia="Times New Roman" w:hAnsi="Courier New" w:cs="Courier New"/>
-          <w:color w:val="000000"/>
-          <w:sz w:val="20"/>
-          <w:szCs w:val="20"/>
-        </w:rPr>
-        <w:t>globBuf</w:t>
-      </w:r>
-      <w:proofErr w:type="spellEnd"/>
-      <w:r>
-        <w:rPr>
-          <w:rFonts w:ascii="Courier New" w:eastAsia="Times New Roman" w:hAnsi="Courier New" w:cs="Courier New"/>
-          <w:color w:val="000000"/>
-          <w:sz w:val="20"/>
-          <w:szCs w:val="20"/>
-        </w:rPr>
-        <w:t>[</w:t>
-      </w:r>
-      <w:proofErr w:type="gramEnd"/>
+        <w:t xml:space="preserve"> globBuf[</w:t>
+      </w:r>
       <w:r>
         <w:rPr>
           <w:rFonts w:ascii="Courier New" w:eastAsia="Times New Roman" w:hAnsi="Courier New" w:cs="Courier New"/>
@@ -193,11 +171,9 @@
         </w:rPr>
         <w:t xml:space="preserve">המשתנה </w:t>
       </w:r>
-      <w:proofErr w:type="spellStart"/>
       <w:r>
         <w:t>globBuf</w:t>
       </w:r>
-      <w:proofErr w:type="spellEnd"/>
       <w:r>
         <w:rPr>
           <w:rFonts w:hint="cs"/>
@@ -222,17 +198,114 @@
         </w:rPr>
         <w:t xml:space="preserve"> (</w:t>
       </w:r>
-      <w:proofErr w:type="spellStart"/>
       <w:r>
         <w:t>bss</w:t>
       </w:r>
-      <w:proofErr w:type="spellEnd"/>
       <w:r>
         <w:rPr>
           <w:rFonts w:hint="cs"/>
           <w:rtl/>
         </w:rPr>
         <w:t>).</w:t>
+      </w:r>
+    </w:p>
+    <w:p>
+      <w:pPr>
+        <w:pStyle w:val="a7"/>
+        <w:rPr>
+          <w:rtl/>
+        </w:rPr>
+      </w:pPr>
+      <w:r>
+        <w:rPr>
+          <w:rFonts w:hint="cs"/>
+          <w:rtl/>
+        </w:rPr>
+        <w:t xml:space="preserve">לפי מבנה הזכרון של תכניות בשפת </w:t>
+      </w:r>
+      <w:r>
+        <w:t>c</w:t>
+      </w:r>
+      <w:r>
+        <w:rPr>
+          <w:rFonts w:hint="cs"/>
+          <w:rtl/>
+        </w:rPr>
+        <w:t xml:space="preserve">, משתנים גלובליים יכולים להימצא או ב </w:t>
+      </w:r>
+      <w:r>
+        <w:t>uninitialized data segment</w:t>
+      </w:r>
+      <w:r>
+        <w:t xml:space="preserve"> </w:t>
+      </w:r>
+      <w:r>
+        <w:rPr>
+          <w:rFonts w:hint="cs"/>
+          <w:rtl/>
+        </w:rPr>
+        <w:t xml:space="preserve"> או ב </w:t>
+      </w:r>
+      <w:r>
+        <w:t>initialized data segment</w:t>
+      </w:r>
+      <w:r>
+        <w:rPr>
+          <w:rFonts w:hint="cs"/>
+          <w:rtl/>
+        </w:rPr>
+        <w:t xml:space="preserve"> כאשר המשתנה ממוקם בחלק הראשון אם המתכנת לא איתחל אותו ובחלק השני כאשר המתכנת איתחל את המשתנה.</w:t>
+      </w:r>
+    </w:p>
+    <w:p>
+      <w:pPr>
+        <w:pStyle w:val="a7"/>
+        <w:rPr>
+          <w:rtl/>
+        </w:rPr>
+      </w:pPr>
+      <w:r>
+        <w:rPr>
+          <w:rFonts w:hint="cs"/>
+          <w:rtl/>
+        </w:rPr>
+        <w:t xml:space="preserve">מאחר ו </w:t>
+      </w:r>
+      <w:r>
+        <w:t>globBuf</w:t>
+      </w:r>
+      <w:r>
+        <w:rPr>
+          <w:rFonts w:hint="cs"/>
+          <w:rtl/>
+        </w:rPr>
+        <w:t xml:space="preserve"> לא אותחל אז הוא ממוקם ב </w:t>
+      </w:r>
+      <w:r>
+        <w:t>uninitialized data segment</w:t>
+      </w:r>
+      <w:r>
+        <w:rPr>
+          <w:rFonts w:hint="cs"/>
+          <w:rtl/>
+        </w:rPr>
+        <w:t>.</w:t>
+      </w:r>
+    </w:p>
+    <w:p>
+      <w:pPr>
+        <w:pStyle w:val="a7"/>
+        <w:rPr>
+          <w:rFonts w:hint="cs"/>
+          <w:rtl/>
+        </w:rPr>
+      </w:pPr>
+      <w:r>
+        <w:rPr>
+          <w:rFonts w:hint="cs"/>
+          <w:rtl/>
+        </w:rPr>
+        <w:t>*מופיעים בסוף הקובץ צילומי מסך שמאשרים קביעה זו.</w:t>
       </w:r>
     </w:p>
     <w:p>
@@ -265,7 +338,6 @@
         </w:rPr>
         <w:t xml:space="preserve"> </w:t>
       </w:r>
-      <w:proofErr w:type="gramStart"/>
       <w:r>
         <w:rPr>
           <w:rStyle w:val="n"/>
@@ -278,15 +350,7 @@
           <w:rStyle w:val="p"/>
           <w:color w:val="000000"/>
         </w:rPr>
-        <w:t>[</w:t>
-      </w:r>
-      <w:proofErr w:type="gramEnd"/>
-      <w:r>
-        <w:rPr>
-          <w:rStyle w:val="p"/>
-          <w:color w:val="000000"/>
-        </w:rPr>
-        <w:t>]</w:t>
+        <w:t>[]</w:t>
       </w:r>
       <w:r>
         <w:rPr>
@@ -464,6 +528,98 @@
           <w:rtl/>
         </w:rPr>
         <w:t>.</w:t>
+      </w:r>
+    </w:p>
+    <w:p>
+      <w:pPr>
+        <w:ind w:left="360"/>
+        <w:rPr>
+          <w:rtl/>
+        </w:rPr>
+      </w:pPr>
+      <w:r>
+        <w:rPr>
+          <w:rFonts w:hint="cs"/>
+          <w:rtl/>
+        </w:rPr>
+        <w:t xml:space="preserve">לפי מבנה הזכרון של תכניות בשפת </w:t>
+      </w:r>
+      <w:r>
+        <w:t>c</w:t>
+      </w:r>
+      <w:r>
+        <w:rPr>
+          <w:rFonts w:hint="cs"/>
+          <w:rtl/>
+        </w:rPr>
+        <w:t xml:space="preserve">, משתנים גלובליים יכולים להימצא או ב </w:t>
+      </w:r>
+      <w:r>
+        <w:t xml:space="preserve">uninitialized data segment </w:t>
+      </w:r>
+      <w:r>
+        <w:rPr>
+          <w:rFonts w:hint="cs"/>
+          <w:rtl/>
+        </w:rPr>
+        <w:t xml:space="preserve"> או ב </w:t>
+      </w:r>
+      <w:r>
+        <w:t>initialized data segment</w:t>
+      </w:r>
+      <w:r>
+        <w:rPr>
+          <w:rFonts w:hint="cs"/>
+          <w:rtl/>
+        </w:rPr>
+        <w:t xml:space="preserve"> כאשר המשתנה ממוקם בחלק הראשון אם המתכנת לא איתחל אותו ובחלק השני כאשר המתכנת איתחל את המשתנה.</w:t>
+      </w:r>
+    </w:p>
+    <w:p>
+      <w:pPr>
+        <w:ind w:left="360"/>
+        <w:rPr>
+          <w:rtl/>
+        </w:rPr>
+      </w:pPr>
+      <w:r>
+        <w:rPr>
+          <w:rFonts w:hint="cs"/>
+          <w:rtl/>
+        </w:rPr>
+        <w:t xml:space="preserve">מאחר ו </w:t>
+      </w:r>
+      <w:r>
+        <w:t>primes</w:t>
+      </w:r>
+      <w:r>
+        <w:rPr>
+          <w:rFonts w:hint="cs"/>
+          <w:rtl/>
+        </w:rPr>
+        <w:t xml:space="preserve"> אותחל אז הוא ממוקם ב </w:t>
+      </w:r>
+      <w:r>
+        <w:t>initialized data segment</w:t>
+      </w:r>
+      <w:r>
+        <w:rPr>
+          <w:rFonts w:hint="cs"/>
+          <w:rtl/>
+        </w:rPr>
+        <w:t>.</w:t>
+      </w:r>
+    </w:p>
+    <w:p>
+      <w:pPr>
+        <w:ind w:left="360"/>
+      </w:pPr>
+      <w:r>
+        <w:rPr>
+          <w:rFonts w:hint="cs"/>
+          <w:rtl/>
+        </w:rPr>
+        <w:t>*מופיעים בסוף הקובץ צילומי מסך שמאשרים קביעה זו.</w:t>
       </w:r>
     </w:p>
     <w:p>
@@ -525,15 +681,7 @@
           <w:rStyle w:val="nf"/>
           <w:color w:val="0000FF"/>
         </w:rPr>
-        <w:t xml:space="preserve"> </w:t>
-      </w:r>
-      <w:proofErr w:type="gramStart"/>
-      <w:r>
-        <w:rPr>
-          <w:rStyle w:val="nf"/>
-          <w:color w:val="0000FF"/>
-        </w:rPr>
-        <w:t>square</w:t>
+        <w:t xml:space="preserve"> square</w:t>
       </w:r>
       <w:r>
         <w:rPr>
@@ -542,7 +690,6 @@
         </w:rPr>
         <w:t>(</w:t>
       </w:r>
-      <w:proofErr w:type="gramEnd"/>
       <w:r>
         <w:rPr>
           <w:rStyle w:val="kt"/>
@@ -669,7 +816,6 @@
         </w:rPr>
         <w:t xml:space="preserve"> </w:t>
       </w:r>
-      <w:proofErr w:type="gramStart"/>
       <w:r>
         <w:rPr>
           <w:rStyle w:val="n"/>
@@ -688,14 +834,7 @@
         <w:rPr>
           <w:color w:val="000000"/>
         </w:rPr>
-        <w:t xml:space="preserve">   </w:t>
-      </w:r>
-      <w:proofErr w:type="gramEnd"/>
-      <w:r>
-        <w:rPr>
-          <w:color w:val="000000"/>
-        </w:rPr>
-        <w:t xml:space="preserve">          </w:t>
+        <w:t xml:space="preserve">             </w:t>
       </w:r>
       <w:r>
         <w:rPr>
@@ -743,7 +882,211 @@
         </w:rPr>
         <w:t xml:space="preserve"> נמצא ב</w:t>
       </w:r>
-    </w:p>
+      <w:r>
+        <w:rPr>
+          <w:rFonts w:hint="cs"/>
+          <w:rtl/>
+        </w:rPr>
+        <w:t xml:space="preserve">  </w:t>
+      </w:r>
+      <w:r>
+        <w:t>stack</w:t>
+      </w:r>
+      <w:r>
+        <w:rPr>
+          <w:rFonts w:hint="cs"/>
+          <w:rtl/>
+        </w:rPr>
+        <w:t>.</w:t>
+      </w:r>
+    </w:p>
+    <w:p>
+      <w:pPr>
+        <w:ind w:left="360"/>
+        <w:rPr>
+          <w:rFonts w:hint="cs"/>
+          <w:rtl/>
+        </w:rPr>
+      </w:pPr>
+      <w:r>
+        <w:rPr>
+          <w:rFonts w:hint="cs"/>
+          <w:rtl/>
+        </w:rPr>
+        <w:t xml:space="preserve">ניתן לראות מהצילום הבא שהשורה </w:t>
+      </w:r>
+      <w:r>
+        <w:t>result=x*x</w:t>
+      </w:r>
+      <w:r>
+        <w:rPr>
+          <w:rFonts w:hint="cs"/>
+          <w:rtl/>
+        </w:rPr>
+        <w:t xml:space="preserve"> מתבצעת והתוצאה נשמרת בסופו של דבר על המחסנית בהיסט של 4-  מתחילת ה </w:t>
+      </w:r>
+      <w:r>
+        <w:t>frame</w:t>
+      </w:r>
+      <w:r>
+        <w:rPr>
+          <w:rFonts w:hint="cs"/>
+          <w:rtl/>
+        </w:rPr>
+        <w:t xml:space="preserve"> של המחסנית של הפונקציה ולכן מוכח מכאן שהמשתנה </w:t>
+      </w:r>
+      <w:r>
+        <w:t>result</w:t>
+      </w:r>
+      <w:r>
+        <w:rPr>
+          <w:rFonts w:hint="cs"/>
+          <w:rtl/>
+        </w:rPr>
+        <w:t xml:space="preserve"> נמצא על המחסנית.</w:t>
+      </w:r>
+    </w:p>
+    <w:p>
+      <w:pPr>
+        <w:ind w:firstLine="720"/>
+        <w:rPr>
+          <w:rtl/>
+        </w:rPr>
+      </w:pPr>
+      <w:r>
+        <w:rPr>
+          <w:noProof/>
+        </w:rPr>
+        <w:drawing>
+          <wp:anchor distT="0" distB="0" distL="114300" distR="114300" simplePos="0" relativeHeight="251660288" behindDoc="1" locked="0" layoutInCell="1" allowOverlap="1" wp14:anchorId="5789D345" wp14:editId="6BEA7DD0">
+            <wp:simplePos x="0" y="0"/>
+            <wp:positionH relativeFrom="column">
+              <wp:posOffset>-228600</wp:posOffset>
+            </wp:positionH>
+            <wp:positionV relativeFrom="paragraph">
+              <wp:posOffset>133350</wp:posOffset>
+            </wp:positionV>
+            <wp:extent cx="5274310" cy="3828415"/>
+            <wp:effectExtent l="0" t="0" r="2540" b="635"/>
+            <wp:wrapNone/>
+            <wp:docPr id="3" name="תמונה 3"/>
+            <wp:cNvGraphicFramePr>
+              <a:graphicFrameLocks xmlns:a="http://schemas.openxmlformats.org/drawingml/2006/main" noChangeAspect="1"/>
+            </wp:cNvGraphicFramePr>
+            <a:graphic xmlns:a="http://schemas.openxmlformats.org/drawingml/2006/main">
+              <a:graphicData uri="http://schemas.openxmlformats.org/drawingml/2006/picture">
+                <pic:pic xmlns:pic="http://schemas.openxmlformats.org/drawingml/2006/picture">
+                  <pic:nvPicPr>
+                    <pic:cNvPr id="3" name="IMG_E0044.JPG"/>
+                    <pic:cNvPicPr/>
+                  </pic:nvPicPr>
+                  <pic:blipFill>
+                    <a:blip r:embed="rId7" cstate="print">
+                      <a:extLst>
+                        <a:ext uri="{28A0092B-C50C-407E-A947-70E740481C1C}">
+                          <a14:useLocalDpi xmlns:a14="http://schemas.microsoft.com/office/drawing/2010/main" val="0"/>
+                        </a:ext>
+                      </a:extLst>
+                    </a:blip>
+                    <a:stretch>
+                      <a:fillRect/>
+                    </a:stretch>
+                  </pic:blipFill>
+                  <pic:spPr>
+                    <a:xfrm>
+                      <a:off x="0" y="0"/>
+                      <a:ext cx="5274310" cy="3828415"/>
+                    </a:xfrm>
+                    <a:prstGeom prst="rect">
+                      <a:avLst/>
+                    </a:prstGeom>
+                  </pic:spPr>
+                </pic:pic>
+              </a:graphicData>
+            </a:graphic>
+            <wp14:sizeRelH relativeFrom="page">
+              <wp14:pctWidth>0</wp14:pctWidth>
+            </wp14:sizeRelH>
+            <wp14:sizeRelV relativeFrom="page">
+              <wp14:pctHeight>0</wp14:pctHeight>
+            </wp14:sizeRelV>
+          </wp:anchor>
+        </w:drawing>
+      </w:r>
+    </w:p>
+    <w:p>
+      <w:pPr>
+        <w:rPr>
+          <w:rtl/>
+        </w:rPr>
+      </w:pPr>
+    </w:p>
+    <w:p>
+      <w:pPr>
+        <w:rPr>
+          <w:rtl/>
+        </w:rPr>
+      </w:pPr>
+    </w:p>
+    <w:p>
+      <w:pPr>
+        <w:rPr>
+          <w:rtl/>
+        </w:rPr>
+      </w:pPr>
+    </w:p>
+    <w:p>
+      <w:pPr>
+        <w:rPr>
+          <w:rtl/>
+        </w:rPr>
+      </w:pPr>
+    </w:p>
+    <w:p>
+      <w:pPr>
+        <w:rPr>
+          <w:rFonts w:hint="cs"/>
+          <w:rtl/>
+        </w:rPr>
+      </w:pPr>
+    </w:p>
+    <w:p>
+      <w:pPr>
+        <w:rPr>
+          <w:rtl/>
+        </w:rPr>
+      </w:pPr>
+    </w:p>
+    <w:p>
+      <w:pPr>
+        <w:rPr>
+          <w:rtl/>
+        </w:rPr>
+      </w:pPr>
+    </w:p>
+    <w:p>
+      <w:pPr>
+        <w:rPr>
+          <w:rtl/>
+        </w:rPr>
+      </w:pPr>
+    </w:p>
+    <w:p>
+      <w:pPr>
+        <w:rPr>
+          <w:rtl/>
+        </w:rPr>
+      </w:pPr>
+    </w:p>
+    <w:p>
+      <w:pPr>
+        <w:rPr>
+          <w:rtl/>
+        </w:rPr>
+      </w:pPr>
+    </w:p>
+    <w:p/>
+    <w:p/>
     <w:p>
       <w:pPr>
         <w:pStyle w:val="a7"/>
@@ -761,6 +1104,473 @@
           <w:rFonts w:hint="cs"/>
           <w:color w:val="408080"/>
           <w:rtl/>
+        </w:rPr>
+      </w:pPr>
+    </w:p>
+    <w:p>
+      <w:pPr>
+        <w:pStyle w:val="HTML"/>
+        <w:rPr>
+          <w:rStyle w:val="k"/>
+          <w:b/>
+          <w:bCs/>
+          <w:color w:val="008000"/>
+        </w:rPr>
+      </w:pPr>
+    </w:p>
+    <w:p>
+      <w:pPr>
+        <w:pStyle w:val="HTML"/>
+        <w:rPr>
+          <w:rStyle w:val="k"/>
+          <w:b/>
+          <w:bCs/>
+          <w:color w:val="008000"/>
+        </w:rPr>
+      </w:pPr>
+    </w:p>
+    <w:p>
+      <w:pPr>
+        <w:pStyle w:val="HTML"/>
+        <w:rPr>
+          <w:rStyle w:val="k"/>
+          <w:b/>
+          <w:bCs/>
+          <w:color w:val="008000"/>
+        </w:rPr>
+      </w:pPr>
+    </w:p>
+    <w:p>
+      <w:pPr>
+        <w:pStyle w:val="HTML"/>
+        <w:bidi/>
+        <w:rPr>
+          <w:rStyle w:val="k"/>
+          <w:b/>
+          <w:bCs/>
+          <w:color w:val="008000"/>
+        </w:rPr>
+      </w:pPr>
+      <w:r>
+        <w:rPr>
+          <w:rStyle w:val="k"/>
+          <w:rFonts w:asciiTheme="minorBidi" w:hAnsiTheme="minorBidi" w:cstheme="minorBidi" w:hint="cs"/>
+          <w:color w:val="000000" w:themeColor="text1"/>
+          <w:sz w:val="22"/>
+          <w:szCs w:val="22"/>
+          <w:rtl/>
+        </w:rPr>
+        <w:t xml:space="preserve">בצילום </w:t>
+      </w:r>
+      <w:r>
+        <w:rPr>
+          <w:rStyle w:val="k"/>
+          <w:rFonts w:asciiTheme="minorBidi" w:hAnsiTheme="minorBidi" w:cstheme="minorBidi" w:hint="cs"/>
+          <w:color w:val="000000" w:themeColor="text1"/>
+          <w:sz w:val="22"/>
+          <w:szCs w:val="22"/>
+          <w:rtl/>
+        </w:rPr>
+        <w:t xml:space="preserve">הבא ניתן לראות את קוד האסמבלי של התכנית (מהאתר </w:t>
+      </w:r>
+      <w:r>
+        <w:rPr>
+          <w:rStyle w:val="k"/>
+          <w:rFonts w:asciiTheme="minorBidi" w:hAnsiTheme="minorBidi" w:cstheme="minorBidi"/>
+          <w:color w:val="000000" w:themeColor="text1"/>
+          <w:sz w:val="22"/>
+          <w:szCs w:val="22"/>
+        </w:rPr>
+        <w:t>godbolt</w:t>
+      </w:r>
+      <w:r>
+        <w:rPr>
+          <w:rStyle w:val="k"/>
+          <w:rFonts w:asciiTheme="minorBidi" w:hAnsiTheme="minorBidi" w:cstheme="minorBidi" w:hint="cs"/>
+          <w:color w:val="000000" w:themeColor="text1"/>
+          <w:sz w:val="22"/>
+          <w:szCs w:val="22"/>
+          <w:rtl/>
+        </w:rPr>
+        <w:t>) עם הוספה של שורה 14 (</w:t>
+      </w:r>
+      <w:r>
+        <w:rPr>
+          <w:rStyle w:val="k"/>
+          <w:rFonts w:asciiTheme="minorBidi" w:hAnsiTheme="minorBidi" w:cstheme="minorBidi"/>
+          <w:color w:val="000000" w:themeColor="text1"/>
+          <w:sz w:val="22"/>
+          <w:szCs w:val="22"/>
+        </w:rPr>
+        <w:t>result = 0</w:t>
+      </w:r>
+      <w:r>
+        <w:rPr>
+          <w:rStyle w:val="k"/>
+          <w:rFonts w:asciiTheme="minorBidi" w:hAnsiTheme="minorBidi" w:cstheme="minorBidi" w:hint="cs"/>
+          <w:color w:val="000000" w:themeColor="text1"/>
+          <w:sz w:val="22"/>
+          <w:szCs w:val="22"/>
+          <w:rtl/>
+        </w:rPr>
+        <w:t xml:space="preserve">), ניתן לראות מקוד האסמבלי של שורה זו שהמשתנה </w:t>
+      </w:r>
+      <w:r>
+        <w:rPr>
+          <w:rStyle w:val="k"/>
+          <w:rFonts w:asciiTheme="minorBidi" w:hAnsiTheme="minorBidi" w:cstheme="minorBidi"/>
+          <w:color w:val="000000" w:themeColor="text1"/>
+          <w:sz w:val="22"/>
+          <w:szCs w:val="22"/>
+        </w:rPr>
+        <w:t>result</w:t>
+      </w:r>
+      <w:r>
+        <w:rPr>
+          <w:rStyle w:val="k"/>
+          <w:rFonts w:asciiTheme="minorBidi" w:hAnsiTheme="minorBidi" w:cstheme="minorBidi" w:hint="cs"/>
+          <w:color w:val="000000" w:themeColor="text1"/>
+          <w:sz w:val="22"/>
+          <w:szCs w:val="22"/>
+          <w:rtl/>
+        </w:rPr>
+        <w:t xml:space="preserve"> נמצא על המחסנית במיקום </w:t>
+      </w:r>
+      <w:r>
+        <w:rPr>
+          <w:rStyle w:val="k"/>
+          <w:rFonts w:asciiTheme="minorBidi" w:hAnsiTheme="minorBidi" w:cstheme="minorBidi"/>
+          <w:color w:val="000000" w:themeColor="text1"/>
+          <w:sz w:val="22"/>
+          <w:szCs w:val="22"/>
+        </w:rPr>
+        <w:t>rbp-4</w:t>
+      </w:r>
+      <w:r>
+        <w:rPr>
+          <w:rStyle w:val="k"/>
+          <w:rFonts w:asciiTheme="minorBidi" w:hAnsiTheme="minorBidi" w:cstheme="minorBidi" w:hint="cs"/>
+          <w:color w:val="000000" w:themeColor="text1"/>
+          <w:sz w:val="22"/>
+          <w:szCs w:val="22"/>
+          <w:rtl/>
+        </w:rPr>
+        <w:t>.</w:t>
+      </w:r>
+    </w:p>
+    <w:p>
+      <w:pPr>
+        <w:pStyle w:val="HTML"/>
+        <w:rPr>
+          <w:rStyle w:val="k"/>
+          <w:b/>
+          <w:bCs/>
+          <w:color w:val="008000"/>
+        </w:rPr>
+      </w:pPr>
+      <w:r>
+        <w:rPr>
+          <w:b/>
+          <w:bCs/>
+          <w:noProof/>
+          <w:color w:val="008000"/>
+        </w:rPr>
+        <w:drawing>
+          <wp:anchor distT="0" distB="0" distL="114300" distR="114300" simplePos="0" relativeHeight="251661312" behindDoc="1" locked="0" layoutInCell="1" allowOverlap="1" wp14:anchorId="660A1194" wp14:editId="4661A29A">
+            <wp:simplePos x="0" y="0"/>
+            <wp:positionH relativeFrom="margin">
+              <wp:posOffset>-690175</wp:posOffset>
+            </wp:positionH>
+            <wp:positionV relativeFrom="paragraph">
+              <wp:posOffset>84455</wp:posOffset>
+            </wp:positionV>
+            <wp:extent cx="6502151" cy="2877668"/>
+            <wp:effectExtent l="0" t="0" r="0" b="0"/>
+            <wp:wrapNone/>
+            <wp:docPr id="4" name="תמונה 4"/>
+            <wp:cNvGraphicFramePr>
+              <a:graphicFrameLocks xmlns:a="http://schemas.openxmlformats.org/drawingml/2006/main" noChangeAspect="1"/>
+            </wp:cNvGraphicFramePr>
+            <a:graphic xmlns:a="http://schemas.openxmlformats.org/drawingml/2006/main">
+              <a:graphicData uri="http://schemas.openxmlformats.org/drawingml/2006/picture">
+                <pic:pic xmlns:pic="http://schemas.openxmlformats.org/drawingml/2006/picture">
+                  <pic:nvPicPr>
+                    <pic:cNvPr id="4" name="IMG_E0046.JPG"/>
+                    <pic:cNvPicPr/>
+                  </pic:nvPicPr>
+                  <pic:blipFill>
+                    <a:blip r:embed="rId8" cstate="print">
+                      <a:extLst>
+                        <a:ext uri="{28A0092B-C50C-407E-A947-70E740481C1C}">
+                          <a14:useLocalDpi xmlns:a14="http://schemas.microsoft.com/office/drawing/2010/main" val="0"/>
+                        </a:ext>
+                      </a:extLst>
+                    </a:blip>
+                    <a:stretch>
+                      <a:fillRect/>
+                    </a:stretch>
+                  </pic:blipFill>
+                  <pic:spPr>
+                    <a:xfrm>
+                      <a:off x="0" y="0"/>
+                      <a:ext cx="6502151" cy="2877668"/>
+                    </a:xfrm>
+                    <a:prstGeom prst="rect">
+                      <a:avLst/>
+                    </a:prstGeom>
+                  </pic:spPr>
+                </pic:pic>
+              </a:graphicData>
+            </a:graphic>
+            <wp14:sizeRelH relativeFrom="page">
+              <wp14:pctWidth>0</wp14:pctWidth>
+            </wp14:sizeRelH>
+            <wp14:sizeRelV relativeFrom="page">
+              <wp14:pctHeight>0</wp14:pctHeight>
+            </wp14:sizeRelV>
+          </wp:anchor>
+        </w:drawing>
+      </w:r>
+    </w:p>
+    <w:p>
+      <w:pPr>
+        <w:pStyle w:val="HTML"/>
+        <w:rPr>
+          <w:rStyle w:val="k"/>
+          <w:b/>
+          <w:bCs/>
+          <w:color w:val="008000"/>
+        </w:rPr>
+      </w:pPr>
+    </w:p>
+    <w:p>
+      <w:pPr>
+        <w:pStyle w:val="HTML"/>
+        <w:rPr>
+          <w:rStyle w:val="k"/>
+          <w:b/>
+          <w:bCs/>
+          <w:color w:val="008000"/>
+        </w:rPr>
+      </w:pPr>
+    </w:p>
+    <w:p>
+      <w:pPr>
+        <w:pStyle w:val="HTML"/>
+        <w:rPr>
+          <w:rStyle w:val="k"/>
+          <w:b/>
+          <w:bCs/>
+          <w:color w:val="008000"/>
+        </w:rPr>
+      </w:pPr>
+    </w:p>
+    <w:p>
+      <w:pPr>
+        <w:pStyle w:val="HTML"/>
+        <w:rPr>
+          <w:rStyle w:val="k"/>
+          <w:b/>
+          <w:bCs/>
+          <w:color w:val="008000"/>
+        </w:rPr>
+      </w:pPr>
+    </w:p>
+    <w:p>
+      <w:pPr>
+        <w:pStyle w:val="HTML"/>
+        <w:rPr>
+          <w:rStyle w:val="k"/>
+          <w:b/>
+          <w:bCs/>
+          <w:color w:val="008000"/>
+        </w:rPr>
+      </w:pPr>
+    </w:p>
+    <w:p>
+      <w:pPr>
+        <w:pStyle w:val="HTML"/>
+        <w:rPr>
+          <w:rStyle w:val="k"/>
+          <w:b/>
+          <w:bCs/>
+          <w:color w:val="008000"/>
+        </w:rPr>
+      </w:pPr>
+    </w:p>
+    <w:p>
+      <w:pPr>
+        <w:pStyle w:val="HTML"/>
+        <w:rPr>
+          <w:rStyle w:val="k"/>
+          <w:b/>
+          <w:bCs/>
+          <w:color w:val="008000"/>
+        </w:rPr>
+      </w:pPr>
+    </w:p>
+    <w:p>
+      <w:pPr>
+        <w:pStyle w:val="HTML"/>
+        <w:rPr>
+          <w:rStyle w:val="k"/>
+          <w:b/>
+          <w:bCs/>
+          <w:color w:val="008000"/>
+        </w:rPr>
+      </w:pPr>
+    </w:p>
+    <w:p>
+      <w:pPr>
+        <w:pStyle w:val="HTML"/>
+        <w:rPr>
+          <w:rStyle w:val="k"/>
+          <w:b/>
+          <w:bCs/>
+          <w:color w:val="008000"/>
+        </w:rPr>
+      </w:pPr>
+    </w:p>
+    <w:p>
+      <w:pPr>
+        <w:pStyle w:val="HTML"/>
+        <w:rPr>
+          <w:rStyle w:val="k"/>
+          <w:b/>
+          <w:bCs/>
+          <w:color w:val="008000"/>
+        </w:rPr>
+      </w:pPr>
+    </w:p>
+    <w:p>
+      <w:pPr>
+        <w:pStyle w:val="HTML"/>
+        <w:rPr>
+          <w:rStyle w:val="k"/>
+          <w:b/>
+          <w:bCs/>
+          <w:color w:val="008000"/>
+        </w:rPr>
+      </w:pPr>
+    </w:p>
+    <w:p>
+      <w:pPr>
+        <w:pStyle w:val="HTML"/>
+        <w:rPr>
+          <w:rStyle w:val="k"/>
+          <w:b/>
+          <w:bCs/>
+          <w:color w:val="008000"/>
+        </w:rPr>
+      </w:pPr>
+    </w:p>
+    <w:p>
+      <w:pPr>
+        <w:pStyle w:val="HTML"/>
+        <w:rPr>
+          <w:rStyle w:val="k"/>
+          <w:b/>
+          <w:bCs/>
+          <w:color w:val="008000"/>
+        </w:rPr>
+      </w:pPr>
+    </w:p>
+    <w:p>
+      <w:pPr>
+        <w:pStyle w:val="HTML"/>
+        <w:rPr>
+          <w:rStyle w:val="k"/>
+          <w:b/>
+          <w:bCs/>
+          <w:color w:val="008000"/>
+        </w:rPr>
+      </w:pPr>
+    </w:p>
+    <w:p>
+      <w:pPr>
+        <w:pStyle w:val="HTML"/>
+        <w:rPr>
+          <w:rStyle w:val="k"/>
+          <w:b/>
+          <w:bCs/>
+          <w:color w:val="008000"/>
+        </w:rPr>
+      </w:pPr>
+    </w:p>
+    <w:p>
+      <w:pPr>
+        <w:pStyle w:val="HTML"/>
+        <w:rPr>
+          <w:rStyle w:val="k"/>
+          <w:b/>
+          <w:bCs/>
+          <w:color w:val="008000"/>
+        </w:rPr>
+      </w:pPr>
+    </w:p>
+    <w:p>
+      <w:pPr>
+        <w:pStyle w:val="HTML"/>
+        <w:rPr>
+          <w:rStyle w:val="k"/>
+          <w:b/>
+          <w:bCs/>
+          <w:color w:val="008000"/>
+        </w:rPr>
+      </w:pPr>
+    </w:p>
+    <w:p>
+      <w:pPr>
+        <w:pStyle w:val="HTML"/>
+        <w:rPr>
+          <w:rStyle w:val="k"/>
+          <w:b/>
+          <w:bCs/>
+          <w:color w:val="008000"/>
+        </w:rPr>
+      </w:pPr>
+    </w:p>
+    <w:p>
+      <w:pPr>
+        <w:pStyle w:val="HTML"/>
+        <w:rPr>
+          <w:rStyle w:val="k"/>
+          <w:b/>
+          <w:bCs/>
+          <w:color w:val="008000"/>
+        </w:rPr>
+      </w:pPr>
+    </w:p>
+    <w:p>
+      <w:pPr>
+        <w:pStyle w:val="HTML"/>
+        <w:rPr>
+          <w:rStyle w:val="k"/>
+          <w:b/>
+          <w:bCs/>
+          <w:color w:val="008000"/>
+        </w:rPr>
+      </w:pPr>
+    </w:p>
+    <w:p>
+      <w:pPr>
+        <w:pStyle w:val="HTML"/>
+        <w:rPr>
+          <w:rStyle w:val="k"/>
+          <w:b/>
+          <w:bCs/>
+          <w:color w:val="008000"/>
+        </w:rPr>
+      </w:pPr>
+    </w:p>
+    <w:p>
+      <w:pPr>
+        <w:pStyle w:val="HTML"/>
+        <w:rPr>
+          <w:rStyle w:val="k"/>
+          <w:b/>
+          <w:bCs/>
+          <w:color w:val="008000"/>
         </w:rPr>
       </w:pPr>
     </w:p>
@@ -789,7 +1599,6 @@
         </w:rPr>
         <w:t xml:space="preserve"> </w:t>
       </w:r>
-      <w:proofErr w:type="gramStart"/>
       <w:r>
         <w:rPr>
           <w:rStyle w:val="n"/>
@@ -808,14 +1617,7 @@
         <w:rPr>
           <w:color w:val="000000"/>
         </w:rPr>
-        <w:t xml:space="preserve">   </w:t>
-      </w:r>
-      <w:proofErr w:type="gramEnd"/>
-      <w:r>
-        <w:rPr>
-          <w:color w:val="000000"/>
-        </w:rPr>
-        <w:t xml:space="preserve">      </w:t>
+        <w:t xml:space="preserve">         </w:t>
       </w:r>
       <w:r>
         <w:rPr>
@@ -843,15 +1645,170 @@
           <w:numId w:val="1"/>
         </w:numPr>
       </w:pPr>
-      <w:proofErr w:type="spellStart"/>
-      <w:r>
-        <w:rPr>
-          <w:rFonts w:hint="cs"/>
-          <w:rtl/>
-        </w:rPr>
-        <w:t>המ</w:t>
-      </w:r>
-      <w:proofErr w:type="spellEnd"/>
+      <w:r>
+        <w:rPr>
+          <w:rFonts w:hint="cs"/>
+          <w:rtl/>
+        </w:rPr>
+        <w:t>ערך החזרה מועבר על-ידי רגיסטר.</w:t>
+      </w:r>
+    </w:p>
+    <w:p>
+      <w:pPr>
+        <w:rPr>
+          <w:rFonts w:hint="cs"/>
+          <w:rtl/>
+        </w:rPr>
+      </w:pPr>
+      <w:r>
+        <w:rPr>
+          <w:rFonts w:hint="cs"/>
+          <w:rtl/>
+        </w:rPr>
+        <w:t xml:space="preserve">בצילום הבא של קוד האסמבלי של התכנית ניתן לראות שהערך שנמצא במשתנה </w:t>
+      </w:r>
+      <w:r>
+        <w:t>result</w:t>
+      </w:r>
+      <w:r>
+        <w:rPr>
+          <w:rFonts w:hint="cs"/>
+          <w:rtl/>
+        </w:rPr>
+        <w:t xml:space="preserve"> (בפונקציה </w:t>
+      </w:r>
+      <w:r>
+        <w:t>square</w:t>
+      </w:r>
+      <w:r>
+        <w:rPr>
+          <w:rFonts w:hint="cs"/>
+          <w:rtl/>
+        </w:rPr>
+        <w:t xml:space="preserve">) מועתק לאוגר </w:t>
+      </w:r>
+      <w:r>
+        <w:t>eax</w:t>
+      </w:r>
+      <w:r>
+        <w:rPr>
+          <w:rFonts w:hint="cs"/>
+          <w:rtl/>
+        </w:rPr>
+        <w:t xml:space="preserve">, כמו כן בקוד האסמבלי של הפונקציה </w:t>
+      </w:r>
+      <w:r>
+        <w:t>doCalc</w:t>
+      </w:r>
+      <w:r>
+        <w:rPr>
+          <w:rFonts w:hint="cs"/>
+          <w:rtl/>
+        </w:rPr>
+        <w:t xml:space="preserve"> ניתן לראות שלאחר הקריאה לפונקציה </w:t>
+      </w:r>
+      <w:r>
+        <w:t>square</w:t>
+      </w:r>
+      <w:r>
+        <w:rPr>
+          <w:rFonts w:hint="cs"/>
+          <w:rtl/>
+        </w:rPr>
+        <w:t xml:space="preserve"> מועתק הערך שנמצא באוגר </w:t>
+      </w:r>
+      <w:r>
+        <w:t>eax</w:t>
+      </w:r>
+      <w:r>
+        <w:rPr>
+          <w:rFonts w:hint="cs"/>
+          <w:rtl/>
+        </w:rPr>
+        <w:t xml:space="preserve"> שכמו שאמרנו בהתחלה הוא מכיל את הערך של </w:t>
+      </w:r>
+      <w:r>
+        <w:t>result</w:t>
+      </w:r>
+      <w:r>
+        <w:rPr>
+          <w:rFonts w:hint="cs"/>
+          <w:rtl/>
+        </w:rPr>
+        <w:t xml:space="preserve"> שזה ערך החזרה של הפונקציה </w:t>
+      </w:r>
+      <w:r>
+        <w:t>square</w:t>
+      </w:r>
+      <w:r>
+        <w:rPr>
+          <w:rFonts w:hint="cs"/>
+          <w:rtl/>
+        </w:rPr>
+        <w:t>.</w:t>
+      </w:r>
+    </w:p>
+    <w:p>
+      <w:r>
+        <w:rPr>
+          <w:noProof/>
+        </w:rPr>
+        <w:drawing>
+          <wp:anchor distT="0" distB="0" distL="114300" distR="114300" simplePos="0" relativeHeight="251662336" behindDoc="1" locked="0" layoutInCell="1" allowOverlap="1" wp14:anchorId="3BFAD6AE" wp14:editId="14C7E602">
+            <wp:simplePos x="0" y="0"/>
+            <wp:positionH relativeFrom="column">
+              <wp:posOffset>0</wp:posOffset>
+            </wp:positionH>
+            <wp:positionV relativeFrom="paragraph">
+              <wp:posOffset>635</wp:posOffset>
+            </wp:positionV>
+            <wp:extent cx="5274310" cy="3881755"/>
+            <wp:effectExtent l="0" t="0" r="2540" b="4445"/>
+            <wp:wrapNone/>
+            <wp:docPr id="5" name="תמונה 5"/>
+            <wp:cNvGraphicFramePr>
+              <a:graphicFrameLocks xmlns:a="http://schemas.openxmlformats.org/drawingml/2006/main" noChangeAspect="1"/>
+            </wp:cNvGraphicFramePr>
+            <a:graphic xmlns:a="http://schemas.openxmlformats.org/drawingml/2006/main">
+              <a:graphicData uri="http://schemas.openxmlformats.org/drawingml/2006/picture">
+                <pic:pic xmlns:pic="http://schemas.openxmlformats.org/drawingml/2006/picture">
+                  <pic:nvPicPr>
+                    <pic:cNvPr id="5" name="IMG_E0045.JPG"/>
+                    <pic:cNvPicPr/>
+                  </pic:nvPicPr>
+                  <pic:blipFill>
+                    <a:blip r:embed="rId9" cstate="print">
+                      <a:extLst>
+                        <a:ext uri="{28A0092B-C50C-407E-A947-70E740481C1C}">
+                          <a14:useLocalDpi xmlns:a14="http://schemas.microsoft.com/office/drawing/2010/main" val="0"/>
+                        </a:ext>
+                      </a:extLst>
+                    </a:blip>
+                    <a:stretch>
+                      <a:fillRect/>
+                    </a:stretch>
+                  </pic:blipFill>
+                  <pic:spPr>
+                    <a:xfrm>
+                      <a:off x="0" y="0"/>
+                      <a:ext cx="5274310" cy="3881755"/>
+                    </a:xfrm>
+                    <a:prstGeom prst="rect">
+                      <a:avLst/>
+                    </a:prstGeom>
+                  </pic:spPr>
+                </pic:pic>
+              </a:graphicData>
+            </a:graphic>
+            <wp14:sizeRelH relativeFrom="page">
+              <wp14:pctWidth>0</wp14:pctWidth>
+            </wp14:sizeRelH>
+            <wp14:sizeRelV relativeFrom="page">
+              <wp14:pctHeight>0</wp14:pctHeight>
+            </wp14:sizeRelV>
+          </wp:anchor>
+        </w:drawing>
+      </w:r>
     </w:p>
     <w:p>
       <w:pPr>
@@ -861,6 +1818,292 @@
           <w:rFonts w:hint="cs"/>
           <w:color w:val="000000"/>
           <w:rtl/>
+        </w:rPr>
+      </w:pPr>
+    </w:p>
+    <w:p>
+      <w:pPr>
+        <w:pStyle w:val="HTML"/>
+        <w:rPr>
+          <w:rStyle w:val="k"/>
+          <w:b/>
+          <w:bCs/>
+          <w:color w:val="008000"/>
+        </w:rPr>
+      </w:pPr>
+    </w:p>
+    <w:p>
+      <w:pPr>
+        <w:pStyle w:val="HTML"/>
+        <w:rPr>
+          <w:rStyle w:val="k"/>
+          <w:b/>
+          <w:bCs/>
+          <w:color w:val="008000"/>
+        </w:rPr>
+      </w:pPr>
+    </w:p>
+    <w:p>
+      <w:pPr>
+        <w:pStyle w:val="HTML"/>
+        <w:rPr>
+          <w:rStyle w:val="k"/>
+          <w:b/>
+          <w:bCs/>
+          <w:color w:val="008000"/>
+        </w:rPr>
+      </w:pPr>
+    </w:p>
+    <w:p>
+      <w:pPr>
+        <w:pStyle w:val="HTML"/>
+        <w:rPr>
+          <w:rStyle w:val="k"/>
+          <w:b/>
+          <w:bCs/>
+          <w:color w:val="008000"/>
+        </w:rPr>
+      </w:pPr>
+    </w:p>
+    <w:p>
+      <w:pPr>
+        <w:pStyle w:val="HTML"/>
+        <w:rPr>
+          <w:rStyle w:val="k"/>
+          <w:b/>
+          <w:bCs/>
+          <w:color w:val="008000"/>
+        </w:rPr>
+      </w:pPr>
+    </w:p>
+    <w:p>
+      <w:pPr>
+        <w:pStyle w:val="HTML"/>
+        <w:rPr>
+          <w:rStyle w:val="k"/>
+          <w:b/>
+          <w:bCs/>
+          <w:color w:val="008000"/>
+        </w:rPr>
+      </w:pPr>
+    </w:p>
+    <w:p>
+      <w:pPr>
+        <w:pStyle w:val="HTML"/>
+        <w:rPr>
+          <w:rStyle w:val="k"/>
+          <w:b/>
+          <w:bCs/>
+          <w:color w:val="008000"/>
+        </w:rPr>
+      </w:pPr>
+    </w:p>
+    <w:p>
+      <w:pPr>
+        <w:pStyle w:val="HTML"/>
+        <w:rPr>
+          <w:rStyle w:val="k"/>
+          <w:b/>
+          <w:bCs/>
+          <w:color w:val="008000"/>
+        </w:rPr>
+      </w:pPr>
+    </w:p>
+    <w:p>
+      <w:pPr>
+        <w:pStyle w:val="HTML"/>
+        <w:rPr>
+          <w:rStyle w:val="k"/>
+          <w:b/>
+          <w:bCs/>
+          <w:color w:val="008000"/>
+        </w:rPr>
+      </w:pPr>
+    </w:p>
+    <w:p>
+      <w:pPr>
+        <w:pStyle w:val="HTML"/>
+        <w:rPr>
+          <w:rStyle w:val="k"/>
+          <w:b/>
+          <w:bCs/>
+          <w:color w:val="008000"/>
+        </w:rPr>
+      </w:pPr>
+    </w:p>
+    <w:p>
+      <w:pPr>
+        <w:pStyle w:val="HTML"/>
+        <w:rPr>
+          <w:rStyle w:val="k"/>
+          <w:b/>
+          <w:bCs/>
+          <w:color w:val="008000"/>
+        </w:rPr>
+      </w:pPr>
+    </w:p>
+    <w:p>
+      <w:pPr>
+        <w:pStyle w:val="HTML"/>
+        <w:rPr>
+          <w:rStyle w:val="k"/>
+          <w:b/>
+          <w:bCs/>
+          <w:color w:val="008000"/>
+        </w:rPr>
+      </w:pPr>
+    </w:p>
+    <w:p>
+      <w:pPr>
+        <w:pStyle w:val="HTML"/>
+        <w:rPr>
+          <w:rStyle w:val="k"/>
+          <w:b/>
+          <w:bCs/>
+          <w:color w:val="008000"/>
+        </w:rPr>
+      </w:pPr>
+    </w:p>
+    <w:p>
+      <w:pPr>
+        <w:pStyle w:val="HTML"/>
+        <w:rPr>
+          <w:rStyle w:val="k"/>
+          <w:b/>
+          <w:bCs/>
+          <w:color w:val="008000"/>
+        </w:rPr>
+      </w:pPr>
+    </w:p>
+    <w:p>
+      <w:pPr>
+        <w:pStyle w:val="HTML"/>
+        <w:rPr>
+          <w:rStyle w:val="k"/>
+          <w:b/>
+          <w:bCs/>
+          <w:color w:val="008000"/>
+        </w:rPr>
+      </w:pPr>
+    </w:p>
+    <w:p>
+      <w:pPr>
+        <w:pStyle w:val="HTML"/>
+        <w:rPr>
+          <w:rStyle w:val="k"/>
+          <w:b/>
+          <w:bCs/>
+          <w:color w:val="008000"/>
+        </w:rPr>
+      </w:pPr>
+    </w:p>
+    <w:p>
+      <w:pPr>
+        <w:pStyle w:val="HTML"/>
+        <w:rPr>
+          <w:rStyle w:val="k"/>
+          <w:b/>
+          <w:bCs/>
+          <w:color w:val="008000"/>
+        </w:rPr>
+      </w:pPr>
+    </w:p>
+    <w:p>
+      <w:pPr>
+        <w:pStyle w:val="HTML"/>
+        <w:rPr>
+          <w:rStyle w:val="k"/>
+          <w:b/>
+          <w:bCs/>
+          <w:color w:val="008000"/>
+        </w:rPr>
+      </w:pPr>
+    </w:p>
+    <w:p>
+      <w:pPr>
+        <w:pStyle w:val="HTML"/>
+        <w:rPr>
+          <w:rStyle w:val="k"/>
+          <w:b/>
+          <w:bCs/>
+          <w:color w:val="008000"/>
+        </w:rPr>
+      </w:pPr>
+    </w:p>
+    <w:p>
+      <w:pPr>
+        <w:pStyle w:val="HTML"/>
+        <w:rPr>
+          <w:rStyle w:val="k"/>
+          <w:b/>
+          <w:bCs/>
+          <w:color w:val="008000"/>
+        </w:rPr>
+      </w:pPr>
+    </w:p>
+    <w:p>
+      <w:pPr>
+        <w:pStyle w:val="HTML"/>
+        <w:rPr>
+          <w:rStyle w:val="k"/>
+          <w:b/>
+          <w:bCs/>
+          <w:color w:val="008000"/>
+        </w:rPr>
+      </w:pPr>
+    </w:p>
+    <w:p>
+      <w:pPr>
+        <w:pStyle w:val="HTML"/>
+        <w:rPr>
+          <w:rStyle w:val="k"/>
+          <w:b/>
+          <w:bCs/>
+          <w:color w:val="008000"/>
+        </w:rPr>
+      </w:pPr>
+    </w:p>
+    <w:p>
+      <w:pPr>
+        <w:pStyle w:val="HTML"/>
+        <w:rPr>
+          <w:rStyle w:val="k"/>
+          <w:b/>
+          <w:bCs/>
+          <w:color w:val="008000"/>
+        </w:rPr>
+      </w:pPr>
+    </w:p>
+    <w:p>
+      <w:pPr>
+        <w:pStyle w:val="HTML"/>
+        <w:rPr>
+          <w:rStyle w:val="k"/>
+          <w:b/>
+          <w:bCs/>
+          <w:color w:val="008000"/>
+        </w:rPr>
+      </w:pPr>
+    </w:p>
+    <w:p>
+      <w:pPr>
+        <w:pStyle w:val="HTML"/>
+        <w:rPr>
+          <w:rStyle w:val="k"/>
+          <w:b/>
+          <w:bCs/>
+          <w:color w:val="008000"/>
+        </w:rPr>
+      </w:pPr>
+    </w:p>
+    <w:p>
+      <w:pPr>
+        <w:pStyle w:val="HTML"/>
+        <w:rPr>
+          <w:rStyle w:val="k"/>
+          <w:b/>
+          <w:bCs/>
+          <w:color w:val="008000"/>
         </w:rPr>
       </w:pPr>
     </w:p>
@@ -902,8 +2145,6 @@
         </w:rPr>
         <w:t xml:space="preserve"> </w:t>
       </w:r>
-      <w:proofErr w:type="spellStart"/>
-      <w:proofErr w:type="gramStart"/>
       <w:r>
         <w:rPr>
           <w:rStyle w:val="nf"/>
@@ -911,7 +2152,6 @@
         </w:rPr>
         <w:t>doCalc</w:t>
       </w:r>
-      <w:proofErr w:type="spellEnd"/>
       <w:r>
         <w:rPr>
           <w:rStyle w:val="p"/>
@@ -919,7 +2159,6 @@
         </w:rPr>
         <w:t>(</w:t>
       </w:r>
-      <w:proofErr w:type="gramEnd"/>
       <w:r>
         <w:rPr>
           <w:rStyle w:val="kt"/>
@@ -933,7 +2172,6 @@
         </w:rPr>
         <w:t xml:space="preserve"> </w:t>
       </w:r>
-      <w:proofErr w:type="spellStart"/>
       <w:r>
         <w:rPr>
           <w:rStyle w:val="n"/>
@@ -941,7 +2179,6 @@
         </w:rPr>
         <w:t>val</w:t>
       </w:r>
-      <w:proofErr w:type="spellEnd"/>
       <w:r>
         <w:rPr>
           <w:rStyle w:val="p"/>
@@ -991,11 +2228,9 @@
         </w:rPr>
         <w:t xml:space="preserve">הפונקציה </w:t>
       </w:r>
-      <w:proofErr w:type="spellStart"/>
       <w:r>
         <w:t>doCalc</w:t>
       </w:r>
-      <w:proofErr w:type="spellEnd"/>
       <w:r>
         <w:rPr>
           <w:rFonts w:hint="cs"/>
@@ -1056,7 +2291,6 @@
         </w:rPr>
         <w:t xml:space="preserve"> </w:t>
       </w:r>
-      <w:proofErr w:type="gramStart"/>
       <w:r>
         <w:rPr>
           <w:rStyle w:val="n"/>
@@ -1075,14 +2309,7 @@
         <w:rPr>
           <w:color w:val="000000"/>
         </w:rPr>
-        <w:t xml:space="preserve">   </w:t>
-      </w:r>
-      <w:proofErr w:type="gramEnd"/>
-      <w:r>
-        <w:rPr>
-          <w:color w:val="000000"/>
-        </w:rPr>
-        <w:t xml:space="preserve">            </w:t>
+        <w:t xml:space="preserve">               </w:t>
       </w:r>
       <w:r>
         <w:rPr>
@@ -1120,12 +2347,498 @@
         </w:rPr>
         <w:t>המש</w:t>
       </w:r>
-    </w:p>
-    <w:p>
-      <w:pPr>
-        <w:pStyle w:val="a7"/>
-      </w:pPr>
-    </w:p>
+      <w:r>
+        <w:rPr>
+          <w:rFonts w:hint="cs"/>
+          <w:rtl/>
+        </w:rPr>
+        <w:t xml:space="preserve">תנה </w:t>
+      </w:r>
+      <w:r>
+        <w:t>t</w:t>
+      </w:r>
+      <w:r>
+        <w:rPr>
+          <w:rFonts w:hint="cs"/>
+          <w:rtl/>
+        </w:rPr>
+        <w:t xml:space="preserve"> נמצא ב </w:t>
+      </w:r>
+      <w:r>
+        <w:t>stack</w:t>
+      </w:r>
+      <w:r>
+        <w:rPr>
+          <w:rFonts w:hint="cs"/>
+          <w:rtl/>
+        </w:rPr>
+        <w:t>.</w:t>
+      </w:r>
+    </w:p>
+    <w:p>
+      <w:pPr>
+        <w:ind w:left="360"/>
+      </w:pPr>
+      <w:r>
+        <w:rPr>
+          <w:rFonts w:hint="cs"/>
+          <w:rtl/>
+        </w:rPr>
+        <w:t xml:space="preserve">בצילום הבא ניתן לראות </w:t>
+      </w:r>
+      <w:r>
+        <w:rPr>
+          <w:rFonts w:hint="cs"/>
+          <w:rtl/>
+        </w:rPr>
+        <w:t xml:space="preserve">שהשורה </w:t>
+      </w:r>
+      <w:r>
+        <w:t>t=val*val*val</w:t>
+      </w:r>
+      <w:r>
+        <w:rPr>
+          <w:rFonts w:hint="cs"/>
+          <w:rtl/>
+        </w:rPr>
+        <w:t xml:space="preserve"> מתבצעת והתוצאה נשמרת בסופו של דבר על המחסנית בהיסט של 4-  מתחילת ה </w:t>
+      </w:r>
+      <w:r>
+        <w:t>frame</w:t>
+      </w:r>
+      <w:r>
+        <w:rPr>
+          <w:rFonts w:hint="cs"/>
+          <w:rtl/>
+        </w:rPr>
+        <w:t xml:space="preserve"> של המחסנית של הפונקציה ולכן מוכח מכאן שהמשתנה </w:t>
+      </w:r>
+      <w:r>
+        <w:t>t</w:t>
+      </w:r>
+      <w:r>
+        <w:rPr>
+          <w:rFonts w:hint="cs"/>
+          <w:rtl/>
+        </w:rPr>
+        <w:t xml:space="preserve"> נמצא על המחסנית.</w:t>
+      </w:r>
+    </w:p>
+    <w:p>
+      <w:pPr>
+        <w:rPr>
+          <w:rtl/>
+        </w:rPr>
+      </w:pPr>
+      <w:r>
+        <w:rPr>
+          <w:noProof/>
+          <w:rtl/>
+          <w:lang w:val="he-IL"/>
+        </w:rPr>
+        <w:drawing>
+          <wp:anchor distT="0" distB="0" distL="114300" distR="114300" simplePos="0" relativeHeight="251663360" behindDoc="1" locked="0" layoutInCell="1" allowOverlap="1" wp14:anchorId="4A605516" wp14:editId="29B8F2D2">
+            <wp:simplePos x="0" y="0"/>
+            <wp:positionH relativeFrom="column">
+              <wp:posOffset>0</wp:posOffset>
+            </wp:positionH>
+            <wp:positionV relativeFrom="paragraph">
+              <wp:posOffset>0</wp:posOffset>
+            </wp:positionV>
+            <wp:extent cx="5274310" cy="3904615"/>
+            <wp:effectExtent l="0" t="0" r="2540" b="635"/>
+            <wp:wrapNone/>
+            <wp:docPr id="6" name="תמונה 6"/>
+            <wp:cNvGraphicFramePr>
+              <a:graphicFrameLocks xmlns:a="http://schemas.openxmlformats.org/drawingml/2006/main" noChangeAspect="1"/>
+            </wp:cNvGraphicFramePr>
+            <a:graphic xmlns:a="http://schemas.openxmlformats.org/drawingml/2006/main">
+              <a:graphicData uri="http://schemas.openxmlformats.org/drawingml/2006/picture">
+                <pic:pic xmlns:pic="http://schemas.openxmlformats.org/drawingml/2006/picture">
+                  <pic:nvPicPr>
+                    <pic:cNvPr id="6" name="IMG_E0047.JPG"/>
+                    <pic:cNvPicPr/>
+                  </pic:nvPicPr>
+                  <pic:blipFill>
+                    <a:blip r:embed="rId10" cstate="print">
+                      <a:extLst>
+                        <a:ext uri="{28A0092B-C50C-407E-A947-70E740481C1C}">
+                          <a14:useLocalDpi xmlns:a14="http://schemas.microsoft.com/office/drawing/2010/main" val="0"/>
+                        </a:ext>
+                      </a:extLst>
+                    </a:blip>
+                    <a:stretch>
+                      <a:fillRect/>
+                    </a:stretch>
+                  </pic:blipFill>
+                  <pic:spPr>
+                    <a:xfrm>
+                      <a:off x="0" y="0"/>
+                      <a:ext cx="5274310" cy="3904615"/>
+                    </a:xfrm>
+                    <a:prstGeom prst="rect">
+                      <a:avLst/>
+                    </a:prstGeom>
+                  </pic:spPr>
+                </pic:pic>
+              </a:graphicData>
+            </a:graphic>
+            <wp14:sizeRelH relativeFrom="page">
+              <wp14:pctWidth>0</wp14:pctWidth>
+            </wp14:sizeRelH>
+            <wp14:sizeRelV relativeFrom="page">
+              <wp14:pctHeight>0</wp14:pctHeight>
+            </wp14:sizeRelV>
+          </wp:anchor>
+        </w:drawing>
+      </w:r>
+    </w:p>
+    <w:p>
+      <w:pPr>
+        <w:rPr>
+          <w:rtl/>
+        </w:rPr>
+      </w:pPr>
+    </w:p>
+    <w:p>
+      <w:pPr>
+        <w:rPr>
+          <w:rtl/>
+        </w:rPr>
+      </w:pPr>
+    </w:p>
+    <w:p>
+      <w:pPr>
+        <w:rPr>
+          <w:rtl/>
+        </w:rPr>
+      </w:pPr>
+    </w:p>
+    <w:p>
+      <w:pPr>
+        <w:rPr>
+          <w:rtl/>
+        </w:rPr>
+      </w:pPr>
+    </w:p>
+    <w:p>
+      <w:pPr>
+        <w:rPr>
+          <w:rtl/>
+        </w:rPr>
+      </w:pPr>
+    </w:p>
+    <w:p>
+      <w:pPr>
+        <w:rPr>
+          <w:rtl/>
+        </w:rPr>
+      </w:pPr>
+    </w:p>
+    <w:p>
+      <w:pPr>
+        <w:rPr>
+          <w:rtl/>
+        </w:rPr>
+      </w:pPr>
+    </w:p>
+    <w:p>
+      <w:pPr>
+        <w:rPr>
+          <w:rtl/>
+        </w:rPr>
+      </w:pPr>
+    </w:p>
+    <w:p>
+      <w:pPr>
+        <w:rPr>
+          <w:rtl/>
+        </w:rPr>
+      </w:pPr>
+    </w:p>
+    <w:p>
+      <w:pPr>
+        <w:rPr>
+          <w:rtl/>
+        </w:rPr>
+      </w:pPr>
+    </w:p>
+    <w:p>
+      <w:pPr>
+        <w:rPr>
+          <w:rtl/>
+        </w:rPr>
+      </w:pPr>
+    </w:p>
+    <w:p>
+      <w:pPr>
+        <w:rPr>
+          <w:rtl/>
+        </w:rPr>
+      </w:pPr>
+    </w:p>
+    <w:p>
+      <w:pPr>
+        <w:rPr>
+          <w:rtl/>
+        </w:rPr>
+      </w:pPr>
+    </w:p>
+    <w:p>
+      <w:pPr>
+        <w:rPr>
+          <w:rFonts w:hint="cs"/>
+          <w:rtl/>
+        </w:rPr>
+      </w:pPr>
+    </w:p>
+    <w:p>
+      <w:pPr>
+        <w:pStyle w:val="HTML"/>
+        <w:bidi/>
+        <w:rPr>
+          <w:rStyle w:val="k"/>
+          <w:b/>
+          <w:bCs/>
+          <w:color w:val="008000"/>
+        </w:rPr>
+      </w:pPr>
+      <w:r>
+        <w:rPr>
+          <w:rStyle w:val="k"/>
+          <w:rFonts w:asciiTheme="minorBidi" w:hAnsiTheme="minorBidi" w:cstheme="minorBidi" w:hint="cs"/>
+          <w:color w:val="000000" w:themeColor="text1"/>
+          <w:sz w:val="22"/>
+          <w:szCs w:val="22"/>
+          <w:rtl/>
+        </w:rPr>
+        <w:lastRenderedPageBreak/>
+        <w:t xml:space="preserve">בצילום </w:t>
+      </w:r>
+      <w:r>
+        <w:rPr>
+          <w:rStyle w:val="k"/>
+          <w:rFonts w:asciiTheme="minorBidi" w:hAnsiTheme="minorBidi" w:cstheme="minorBidi" w:hint="cs"/>
+          <w:color w:val="000000" w:themeColor="text1"/>
+          <w:sz w:val="22"/>
+          <w:szCs w:val="22"/>
+          <w:rtl/>
+        </w:rPr>
+        <w:t xml:space="preserve">הבא ניתן לראות את קוד האסמבלי של התכנית (מהאתר </w:t>
+      </w:r>
+      <w:r>
+        <w:rPr>
+          <w:rStyle w:val="k"/>
+          <w:rFonts w:asciiTheme="minorBidi" w:hAnsiTheme="minorBidi" w:cstheme="minorBidi"/>
+          <w:color w:val="000000" w:themeColor="text1"/>
+          <w:sz w:val="22"/>
+          <w:szCs w:val="22"/>
+        </w:rPr>
+        <w:t>godbolt</w:t>
+      </w:r>
+      <w:r>
+        <w:rPr>
+          <w:rStyle w:val="k"/>
+          <w:rFonts w:asciiTheme="minorBidi" w:hAnsiTheme="minorBidi" w:cstheme="minorBidi" w:hint="cs"/>
+          <w:color w:val="000000" w:themeColor="text1"/>
+          <w:sz w:val="22"/>
+          <w:szCs w:val="22"/>
+          <w:rtl/>
+        </w:rPr>
+        <w:t xml:space="preserve">) עם הוספה של שורה </w:t>
+      </w:r>
+      <w:r>
+        <w:rPr>
+          <w:rStyle w:val="k"/>
+          <w:rFonts w:asciiTheme="minorBidi" w:hAnsiTheme="minorBidi" w:cstheme="minorBidi" w:hint="cs"/>
+          <w:color w:val="000000" w:themeColor="text1"/>
+          <w:sz w:val="22"/>
+          <w:szCs w:val="22"/>
+          <w:rtl/>
+        </w:rPr>
+        <w:t>25</w:t>
+      </w:r>
+      <w:r>
+        <w:rPr>
+          <w:rStyle w:val="k"/>
+          <w:rFonts w:asciiTheme="minorBidi" w:hAnsiTheme="minorBidi" w:cstheme="minorBidi" w:hint="cs"/>
+          <w:color w:val="000000" w:themeColor="text1"/>
+          <w:sz w:val="22"/>
+          <w:szCs w:val="22"/>
+          <w:rtl/>
+        </w:rPr>
+        <w:t xml:space="preserve"> (</w:t>
+      </w:r>
+      <w:r>
+        <w:rPr>
+          <w:rStyle w:val="k"/>
+          <w:rFonts w:asciiTheme="minorBidi" w:hAnsiTheme="minorBidi" w:cstheme="minorBidi"/>
+          <w:color w:val="000000" w:themeColor="text1"/>
+          <w:sz w:val="22"/>
+          <w:szCs w:val="22"/>
+        </w:rPr>
+        <w:t>t = 0</w:t>
+      </w:r>
+      <w:r>
+        <w:rPr>
+          <w:rStyle w:val="k"/>
+          <w:rFonts w:asciiTheme="minorBidi" w:hAnsiTheme="minorBidi" w:cstheme="minorBidi" w:hint="cs"/>
+          <w:color w:val="000000" w:themeColor="text1"/>
+          <w:sz w:val="22"/>
+          <w:szCs w:val="22"/>
+          <w:rtl/>
+        </w:rPr>
+        <w:t xml:space="preserve">), ניתן לראות מקוד האסמבלי של שורה זו שהמשתנה </w:t>
+      </w:r>
+      <w:r>
+        <w:rPr>
+          <w:rStyle w:val="k"/>
+          <w:rFonts w:asciiTheme="minorBidi" w:hAnsiTheme="minorBidi" w:cstheme="minorBidi"/>
+          <w:color w:val="000000" w:themeColor="text1"/>
+          <w:sz w:val="22"/>
+          <w:szCs w:val="22"/>
+        </w:rPr>
+        <w:t>t</w:t>
+      </w:r>
+      <w:r>
+        <w:rPr>
+          <w:rStyle w:val="k"/>
+          <w:rFonts w:asciiTheme="minorBidi" w:hAnsiTheme="minorBidi" w:cstheme="minorBidi" w:hint="cs"/>
+          <w:color w:val="000000" w:themeColor="text1"/>
+          <w:sz w:val="22"/>
+          <w:szCs w:val="22"/>
+          <w:rtl/>
+        </w:rPr>
+        <w:t xml:space="preserve"> נמצא על המחסנית במיקום </w:t>
+      </w:r>
+      <w:r>
+        <w:rPr>
+          <w:rStyle w:val="k"/>
+          <w:rFonts w:asciiTheme="minorBidi" w:hAnsiTheme="minorBidi" w:cstheme="minorBidi"/>
+          <w:color w:val="000000" w:themeColor="text1"/>
+          <w:sz w:val="22"/>
+          <w:szCs w:val="22"/>
+        </w:rPr>
+        <w:t>rbp-4</w:t>
+      </w:r>
+      <w:r>
+        <w:rPr>
+          <w:rStyle w:val="k"/>
+          <w:rFonts w:asciiTheme="minorBidi" w:hAnsiTheme="minorBidi" w:cstheme="minorBidi" w:hint="cs"/>
+          <w:color w:val="000000" w:themeColor="text1"/>
+          <w:sz w:val="22"/>
+          <w:szCs w:val="22"/>
+          <w:rtl/>
+        </w:rPr>
+        <w:t>.</w:t>
+      </w:r>
+    </w:p>
+    <w:p>
+      <w:pPr>
+        <w:rPr>
+          <w:rtl/>
+        </w:rPr>
+      </w:pPr>
+      <w:r>
+        <w:rPr>
+          <w:noProof/>
+          <w:rtl/>
+          <w:lang w:val="he-IL"/>
+        </w:rPr>
+        <w:drawing>
+          <wp:anchor distT="0" distB="0" distL="114300" distR="114300" simplePos="0" relativeHeight="251664384" behindDoc="1" locked="0" layoutInCell="1" allowOverlap="1" wp14:anchorId="03DFD1B1" wp14:editId="22BE76A6">
+            <wp:simplePos x="0" y="0"/>
+            <wp:positionH relativeFrom="column">
+              <wp:posOffset>-782320</wp:posOffset>
+            </wp:positionH>
+            <wp:positionV relativeFrom="paragraph">
+              <wp:posOffset>2540</wp:posOffset>
+            </wp:positionV>
+            <wp:extent cx="6761480" cy="2841840"/>
+            <wp:effectExtent l="0" t="0" r="1270" b="0"/>
+            <wp:wrapNone/>
+            <wp:docPr id="7" name="תמונה 7"/>
+            <wp:cNvGraphicFramePr>
+              <a:graphicFrameLocks xmlns:a="http://schemas.openxmlformats.org/drawingml/2006/main" noChangeAspect="1"/>
+            </wp:cNvGraphicFramePr>
+            <a:graphic xmlns:a="http://schemas.openxmlformats.org/drawingml/2006/main">
+              <a:graphicData uri="http://schemas.openxmlformats.org/drawingml/2006/picture">
+                <pic:pic xmlns:pic="http://schemas.openxmlformats.org/drawingml/2006/picture">
+                  <pic:nvPicPr>
+                    <pic:cNvPr id="7" name="IMG_E0048.JPG"/>
+                    <pic:cNvPicPr/>
+                  </pic:nvPicPr>
+                  <pic:blipFill>
+                    <a:blip r:embed="rId11" cstate="print">
+                      <a:extLst>
+                        <a:ext uri="{28A0092B-C50C-407E-A947-70E740481C1C}">
+                          <a14:useLocalDpi xmlns:a14="http://schemas.microsoft.com/office/drawing/2010/main" val="0"/>
+                        </a:ext>
+                      </a:extLst>
+                    </a:blip>
+                    <a:stretch>
+                      <a:fillRect/>
+                    </a:stretch>
+                  </pic:blipFill>
+                  <pic:spPr>
+                    <a:xfrm>
+                      <a:off x="0" y="0"/>
+                      <a:ext cx="6761480" cy="2841840"/>
+                    </a:xfrm>
+                    <a:prstGeom prst="rect">
+                      <a:avLst/>
+                    </a:prstGeom>
+                  </pic:spPr>
+                </pic:pic>
+              </a:graphicData>
+            </a:graphic>
+            <wp14:sizeRelH relativeFrom="page">
+              <wp14:pctWidth>0</wp14:pctWidth>
+            </wp14:sizeRelH>
+            <wp14:sizeRelV relativeFrom="page">
+              <wp14:pctHeight>0</wp14:pctHeight>
+            </wp14:sizeRelV>
+          </wp:anchor>
+        </w:drawing>
+      </w:r>
+    </w:p>
+    <w:p>
+      <w:pPr>
+        <w:rPr>
+          <w:rtl/>
+        </w:rPr>
+      </w:pPr>
+    </w:p>
+    <w:p>
+      <w:pPr>
+        <w:rPr>
+          <w:rtl/>
+        </w:rPr>
+      </w:pPr>
+    </w:p>
+    <w:p>
+      <w:pPr>
+        <w:rPr>
+          <w:rtl/>
+        </w:rPr>
+      </w:pPr>
+    </w:p>
+    <w:p>
+      <w:pPr>
+        <w:rPr>
+          <w:rtl/>
+        </w:rPr>
+      </w:pPr>
+    </w:p>
+    <w:p>
+      <w:pPr>
+        <w:rPr>
+          <w:rFonts w:hint="cs"/>
+          <w:rtl/>
+        </w:rPr>
+      </w:pPr>
+    </w:p>
+    <w:p/>
     <w:p>
       <w:pPr>
         <w:pStyle w:val="HTML"/>
@@ -1163,7 +2876,6 @@
         </w:rPr>
         <w:t xml:space="preserve"> </w:t>
       </w:r>
-      <w:proofErr w:type="gramStart"/>
       <w:r>
         <w:rPr>
           <w:rStyle w:val="nf"/>
@@ -1178,7 +2890,6 @@
         </w:rPr>
         <w:t>(</w:t>
       </w:r>
-      <w:proofErr w:type="gramEnd"/>
       <w:r>
         <w:rPr>
           <w:rStyle w:val="kt"/>
@@ -1192,7 +2903,6 @@
         </w:rPr>
         <w:t xml:space="preserve"> </w:t>
       </w:r>
-      <w:proofErr w:type="spellStart"/>
       <w:r>
         <w:rPr>
           <w:rStyle w:val="n"/>
@@ -1200,7 +2910,6 @@
         </w:rPr>
         <w:t>argc</w:t>
       </w:r>
-      <w:proofErr w:type="spellEnd"/>
       <w:r>
         <w:rPr>
           <w:rStyle w:val="p"/>
@@ -1234,7 +2943,6 @@
         </w:rPr>
         <w:t xml:space="preserve"> </w:t>
       </w:r>
-      <w:proofErr w:type="spellStart"/>
       <w:r>
         <w:rPr>
           <w:rStyle w:val="n"/>
@@ -1242,7 +2950,6 @@
         </w:rPr>
         <w:t>argv</w:t>
       </w:r>
-      <w:proofErr w:type="spellEnd"/>
       <w:r>
         <w:rPr>
           <w:rStyle w:val="p"/>
@@ -1263,25 +2970,7 @@
           <w:iCs/>
           <w:color w:val="408080"/>
         </w:rPr>
-        <w:t xml:space="preserve">/* </w:t>
-      </w:r>
-      <w:r>
-        <w:rPr>
-          <w:rStyle w:val="cm"/>
-          <w:i/>
-          <w:iCs/>
-          <w:color w:val="408080"/>
-        </w:rPr>
-        <w:t xml:space="preserve">8. </w:t>
-      </w:r>
-      <w:r>
-        <w:rPr>
-          <w:rStyle w:val="cm"/>
-          <w:i/>
-          <w:iCs/>
-          <w:color w:val="408080"/>
-        </w:rPr>
-        <w:t>Where is allocated? */</w:t>
+        <w:t>/* 8. Where is allocated? */</w:t>
       </w:r>
     </w:p>
     <w:p>
@@ -1445,7 +3134,6 @@
         </w:rPr>
         <w:t xml:space="preserve"> </w:t>
       </w:r>
-      <w:proofErr w:type="gramStart"/>
       <w:r>
         <w:rPr>
           <w:rStyle w:val="mi"/>
@@ -1464,14 +3152,7 @@
         <w:rPr>
           <w:color w:val="000000"/>
         </w:rPr>
-        <w:t xml:space="preserve">   </w:t>
-      </w:r>
-      <w:proofErr w:type="gramEnd"/>
-      <w:r>
-        <w:rPr>
-          <w:color w:val="000000"/>
-        </w:rPr>
-        <w:t xml:space="preserve">   </w:t>
+        <w:t xml:space="preserve">      </w:t>
       </w:r>
       <w:r>
         <w:rPr>
@@ -1480,25 +3161,7 @@
           <w:iCs/>
           <w:color w:val="408080"/>
         </w:rPr>
-        <w:t>/*</w:t>
-      </w:r>
-      <w:r>
-        <w:rPr>
-          <w:rStyle w:val="cm"/>
-          <w:i/>
-          <w:iCs/>
-          <w:color w:val="408080"/>
-        </w:rPr>
-        <w:t xml:space="preserve"> 9.</w:t>
-      </w:r>
-      <w:r>
-        <w:rPr>
-          <w:rStyle w:val="cm"/>
-          <w:i/>
-          <w:iCs/>
-          <w:color w:val="408080"/>
-        </w:rPr>
-        <w:t xml:space="preserve"> Where is allocated? */</w:t>
+        <w:t>/* 9. Where is allocated? */</w:t>
       </w:r>
     </w:p>
     <w:p>
@@ -1547,7 +3210,116 @@
     </w:p>
     <w:p>
       <w:pPr>
-        <w:pStyle w:val="a7"/>
+        <w:ind w:left="360"/>
+        <w:rPr>
+          <w:rtl/>
+        </w:rPr>
+      </w:pPr>
+      <w:r>
+        <w:rPr>
+          <w:rFonts w:hint="cs"/>
+          <w:rtl/>
+        </w:rPr>
+        <w:t xml:space="preserve">לפי מבנה הזכרון של תכניות בשפת </w:t>
+      </w:r>
+      <w:r>
+        <w:t>c</w:t>
+      </w:r>
+      <w:r>
+        <w:rPr>
+          <w:rFonts w:hint="cs"/>
+          <w:rtl/>
+        </w:rPr>
+        <w:t xml:space="preserve">, משתנים </w:t>
+      </w:r>
+      <w:r>
+        <w:rPr>
+          <w:rFonts w:hint="cs"/>
+          <w:rtl/>
+        </w:rPr>
+        <w:t>סטטיים</w:t>
+      </w:r>
+      <w:r>
+        <w:rPr>
+          <w:rFonts w:hint="cs"/>
+          <w:rtl/>
+        </w:rPr>
+        <w:t xml:space="preserve"> יכולים להימצא או ב </w:t>
+      </w:r>
+      <w:r>
+        <w:t xml:space="preserve">uninitialized data segment </w:t>
+      </w:r>
+      <w:r>
+        <w:rPr>
+          <w:rFonts w:hint="cs"/>
+          <w:rtl/>
+        </w:rPr>
+        <w:t xml:space="preserve"> או ב </w:t>
+      </w:r>
+      <w:r>
+        <w:t>initialized data segment</w:t>
+      </w:r>
+      <w:r>
+        <w:rPr>
+          <w:rFonts w:hint="cs"/>
+          <w:rtl/>
+        </w:rPr>
+        <w:t xml:space="preserve"> כאשר המשתנה ממוקם בחלק הראשון אם המתכנת לא איתחל אותו ובחלק השני כאשר המתכנת איתחל את המשתנה.</w:t>
+      </w:r>
+    </w:p>
+    <w:p>
+      <w:pPr>
+        <w:ind w:left="360"/>
+        <w:rPr>
+          <w:rtl/>
+        </w:rPr>
+      </w:pPr>
+      <w:r>
+        <w:rPr>
+          <w:rFonts w:hint="cs"/>
+          <w:rtl/>
+        </w:rPr>
+        <w:t xml:space="preserve">מאחר ו </w:t>
+      </w:r>
+      <w:r>
+        <w:t>key</w:t>
+      </w:r>
+      <w:r>
+        <w:rPr>
+          <w:rFonts w:hint="cs"/>
+          <w:rtl/>
+        </w:rPr>
+        <w:t xml:space="preserve"> אותחל אז הוא ממוקם ב </w:t>
+      </w:r>
+      <w:r>
+        <w:t>initialized data segment</w:t>
+      </w:r>
+      <w:r>
+        <w:rPr>
+          <w:rFonts w:hint="cs"/>
+          <w:rtl/>
+        </w:rPr>
+        <w:t>.</w:t>
+      </w:r>
+    </w:p>
+    <w:p>
+      <w:pPr>
+        <w:ind w:left="360"/>
+        <w:rPr>
+          <w:rtl/>
+        </w:rPr>
+      </w:pPr>
+      <w:r>
+        <w:rPr>
+          <w:rFonts w:hint="cs"/>
+          <w:rtl/>
+        </w:rPr>
+        <w:t>*מופיעים בסוף הקובץ צילומי מסך שמאשרים קביעה זו.</w:t>
+      </w:r>
+    </w:p>
+    <w:p>
+      <w:pPr>
+        <w:ind w:left="360"/>
       </w:pPr>
     </w:p>
     <w:p>
@@ -1596,8 +3368,6 @@
         </w:rPr>
         <w:t xml:space="preserve"> </w:t>
       </w:r>
-      <w:proofErr w:type="spellStart"/>
-      <w:proofErr w:type="gramStart"/>
       <w:r>
         <w:rPr>
           <w:rStyle w:val="n"/>
@@ -1605,7 +3375,6 @@
         </w:rPr>
         <w:t>mbuf</w:t>
       </w:r>
-      <w:proofErr w:type="spellEnd"/>
       <w:r>
         <w:rPr>
           <w:rStyle w:val="p"/>
@@ -1613,7 +3382,6 @@
         </w:rPr>
         <w:t>[</w:t>
       </w:r>
-      <w:proofErr w:type="gramEnd"/>
       <w:r>
         <w:rPr>
           <w:rStyle w:val="mi"/>
@@ -1641,25 +3409,7 @@
           <w:iCs/>
           <w:color w:val="408080"/>
         </w:rPr>
-        <w:t>/*</w:t>
-      </w:r>
-      <w:r>
-        <w:rPr>
-          <w:rStyle w:val="cm"/>
-          <w:i/>
-          <w:iCs/>
-          <w:color w:val="408080"/>
-        </w:rPr>
-        <w:t xml:space="preserve"> 10.</w:t>
-      </w:r>
-      <w:r>
-        <w:rPr>
-          <w:rStyle w:val="cm"/>
-          <w:i/>
-          <w:iCs/>
-          <w:color w:val="408080"/>
-        </w:rPr>
-        <w:t xml:space="preserve"> Where is allocated? */</w:t>
+        <w:t>/* 10. Where is allocated? */</w:t>
       </w:r>
     </w:p>
     <w:p>
@@ -1685,11 +3435,9 @@
         </w:rPr>
         <w:t xml:space="preserve">המשתנה </w:t>
       </w:r>
-      <w:proofErr w:type="spellStart"/>
       <w:r>
         <w:t>mbuf</w:t>
       </w:r>
-      <w:proofErr w:type="spellEnd"/>
       <w:r>
         <w:rPr>
           <w:rFonts w:hint="cs"/>
@@ -1707,11 +3455,9 @@
         </w:rPr>
         <w:t xml:space="preserve"> (</w:t>
       </w:r>
-      <w:proofErr w:type="spellStart"/>
       <w:r>
         <w:t>bss</w:t>
       </w:r>
-      <w:proofErr w:type="spellEnd"/>
       <w:r>
         <w:rPr>
           <w:rFonts w:hint="cs"/>
@@ -1722,7 +3468,116 @@
     </w:p>
     <w:p>
       <w:pPr>
+        <w:ind w:left="360"/>
+        <w:rPr>
+          <w:rtl/>
+        </w:rPr>
+      </w:pPr>
+      <w:r>
+        <w:rPr>
+          <w:rFonts w:hint="cs"/>
+          <w:rtl/>
+        </w:rPr>
+        <w:t xml:space="preserve">לפי מבנה הזכרון של תכניות בשפת </w:t>
+      </w:r>
+      <w:r>
+        <w:t>c</w:t>
+      </w:r>
+      <w:r>
+        <w:rPr>
+          <w:rFonts w:hint="cs"/>
+          <w:rtl/>
+        </w:rPr>
+        <w:t xml:space="preserve">, משתנים </w:t>
+      </w:r>
+      <w:r>
+        <w:rPr>
+          <w:rFonts w:hint="cs"/>
+          <w:rtl/>
+        </w:rPr>
+        <w:t>סטטיים</w:t>
+      </w:r>
+      <w:r>
+        <w:rPr>
+          <w:rFonts w:hint="cs"/>
+          <w:rtl/>
+        </w:rPr>
+        <w:t xml:space="preserve"> יכולים להימצא או ב </w:t>
+      </w:r>
+      <w:r>
+        <w:t xml:space="preserve">uninitialized data segment </w:t>
+      </w:r>
+      <w:r>
+        <w:rPr>
+          <w:rFonts w:hint="cs"/>
+          <w:rtl/>
+        </w:rPr>
+        <w:t xml:space="preserve"> או ב </w:t>
+      </w:r>
+      <w:r>
+        <w:t>initialized data segment</w:t>
+      </w:r>
+      <w:r>
+        <w:rPr>
+          <w:rFonts w:hint="cs"/>
+          <w:rtl/>
+        </w:rPr>
+        <w:t xml:space="preserve"> כאשר המשתנה ממוקם בחלק הראשון אם המתכנת לא איתחל אותו ובחלק השני כאשר המתכנת איתחל את המשתנה.</w:t>
+      </w:r>
+    </w:p>
+    <w:p>
+      <w:pPr>
+        <w:ind w:left="360"/>
+        <w:rPr>
+          <w:rtl/>
+        </w:rPr>
+      </w:pPr>
+      <w:r>
+        <w:rPr>
+          <w:rFonts w:hint="cs"/>
+          <w:rtl/>
+        </w:rPr>
+        <w:t xml:space="preserve">מאחר ו </w:t>
+      </w:r>
+      <w:r>
+        <w:t>mbuf</w:t>
+      </w:r>
+      <w:r>
+        <w:rPr>
+          <w:rFonts w:hint="cs"/>
+          <w:rtl/>
+        </w:rPr>
+        <w:t xml:space="preserve"> לא אותחל אז הוא ממוקם ב </w:t>
+      </w:r>
+      <w:r>
+        <w:t>uninitialized data segment</w:t>
+      </w:r>
+      <w:r>
+        <w:rPr>
+          <w:rFonts w:hint="cs"/>
+          <w:rtl/>
+        </w:rPr>
+        <w:t>.</w:t>
+      </w:r>
+    </w:p>
+    <w:p>
+      <w:pPr>
+        <w:ind w:left="360"/>
+      </w:pPr>
+      <w:r>
+        <w:rPr>
+          <w:rFonts w:hint="cs"/>
+          <w:rtl/>
+        </w:rPr>
+        <w:t>*מופיעים בסוף הקובץ צילומי מסך שמאשרים קביעה זו.</w:t>
+      </w:r>
+    </w:p>
+    <w:p>
+      <w:pPr>
         <w:pStyle w:val="a7"/>
+        <w:rPr>
+          <w:rFonts w:hint="cs"/>
+        </w:rPr>
       </w:pPr>
     </w:p>
     <w:p>
@@ -1730,7 +3585,6 @@
         <w:pStyle w:val="HTML"/>
         <w:bidi/>
         <w:rPr>
-          <w:rFonts w:hint="cs"/>
           <w:color w:val="000000"/>
           <w:rtl/>
         </w:rPr>
@@ -1763,7 +3617,6 @@
         </w:rPr>
         <w:t xml:space="preserve"> </w:t>
       </w:r>
-      <w:proofErr w:type="gramStart"/>
       <w:r>
         <w:rPr>
           <w:rStyle w:val="n"/>
@@ -1782,14 +3635,7 @@
         <w:rPr>
           <w:color w:val="000000"/>
         </w:rPr>
-        <w:t xml:space="preserve">   </w:t>
-      </w:r>
-      <w:proofErr w:type="gramEnd"/>
-      <w:r>
-        <w:rPr>
-          <w:color w:val="000000"/>
-        </w:rPr>
-        <w:t xml:space="preserve">                 </w:t>
+        <w:t xml:space="preserve">                    </w:t>
       </w:r>
       <w:r>
         <w:rPr>
@@ -1798,25 +3644,7 @@
           <w:iCs/>
           <w:color w:val="408080"/>
         </w:rPr>
-        <w:t xml:space="preserve">/* </w:t>
-      </w:r>
-      <w:r>
-        <w:rPr>
-          <w:rStyle w:val="cm"/>
-          <w:i/>
-          <w:iCs/>
-          <w:color w:val="408080"/>
-        </w:rPr>
-        <w:t xml:space="preserve">11. </w:t>
-      </w:r>
-      <w:r>
-        <w:rPr>
-          <w:rStyle w:val="cm"/>
-          <w:i/>
-          <w:iCs/>
-          <w:color w:val="408080"/>
-        </w:rPr>
-        <w:t>Where is allocated? */</w:t>
+        <w:t>/* 11. Where is allocated? */</w:t>
       </w:r>
     </w:p>
     <w:p>
@@ -1857,26 +3685,34 @@
     <w:p>
       <w:pPr>
         <w:rPr>
-          <w:rFonts w:hint="cs"/>
-          <w:color w:val="000000"/>
-          <w:rtl/>
-        </w:rPr>
-      </w:pPr>
-      <w:r>
-        <w:rPr>
-          <w:rFonts w:hint="cs"/>
-          <w:color w:val="000000"/>
-          <w:rtl/>
-        </w:rPr>
-        <w:t>מ</w:t>
-      </w:r>
-      <w:r>
-        <w:rPr>
-          <w:rFonts w:hint="cs"/>
-          <w:color w:val="000000"/>
-          <w:rtl/>
-        </w:rPr>
-        <w:t>צורפים כאן צילומי מסך של שימוש בכלים בלינוקס שמאשרים את התשובות שלי</w:t>
+          <w:color w:val="000000"/>
+          <w:rtl/>
+        </w:rPr>
+      </w:pPr>
+    </w:p>
+    <w:p>
+      <w:pPr>
+        <w:rPr>
+          <w:color w:val="000000"/>
+          <w:rtl/>
+        </w:rPr>
+      </w:pPr>
+      <w:r>
+        <w:rPr>
+          <w:rFonts w:hint="cs"/>
+          <w:color w:val="000000"/>
+          <w:rtl/>
+        </w:rPr>
+        <w:lastRenderedPageBreak/>
+        <w:t>מצורפים כאן צילומי מסך של שימוש בכלים בלינוקס שמאשרים את התשובות שלי</w:t>
+      </w:r>
+      <w:r>
+        <w:rPr>
+          <w:rFonts w:hint="cs"/>
+          <w:color w:val="000000"/>
+          <w:rtl/>
+        </w:rPr>
+        <w:t xml:space="preserve"> עבור שאלות 1,2,3,6,8,9,10</w:t>
       </w:r>
       <w:r>
         <w:rPr>
@@ -1914,25 +3750,7 @@
           <w:color w:val="000000"/>
           <w:rtl/>
         </w:rPr>
-        <w:t xml:space="preserve"> על הקובץ המקומפל של </w:t>
-      </w:r>
-      <w:proofErr w:type="spellStart"/>
-      <w:r>
-        <w:rPr>
-          <w:rFonts w:hint="cs"/>
-          <w:color w:val="000000"/>
-          <w:rtl/>
-        </w:rPr>
-        <w:t>התכנית</w:t>
-      </w:r>
-      <w:proofErr w:type="spellEnd"/>
-      <w:r>
-        <w:rPr>
-          <w:rFonts w:hint="cs"/>
-          <w:color w:val="000000"/>
-          <w:rtl/>
-        </w:rPr>
-        <w:t>, עבור כל אחד מהשמות של המשתנים/הפונקציות שמופיעות בפלט מופיעה אות באנגלית שמציינת את המקום שבו נמצא המשתנה/הפונקציה בז</w:t>
+        <w:t xml:space="preserve"> על הקובץ המקומפל של התכנית, עבור כל אחד מהשמות של המשתנים/הפונקציות שמופיעות בפלט מופיעה אות באנגלית שמציינת את המקום שבו נמצא המשתנה/הפונקציה בז</w:t>
       </w:r>
       <w:r>
         <w:rPr>
@@ -2070,7 +3888,7 @@
                     <pic:cNvPicPr/>
                   </pic:nvPicPr>
                   <pic:blipFill>
-                    <a:blip r:embed="rId7" cstate="print">
+                    <a:blip r:embed="rId12" cstate="print">
                       <a:extLst>
                         <a:ext uri="{28A0092B-C50C-407E-A947-70E740481C1C}">
                           <a14:useLocalDpi xmlns:a14="http://schemas.microsoft.com/office/drawing/2010/main" val="0"/>
@@ -2122,7 +3940,6 @@
     <w:p>
       <w:pPr>
         <w:rPr>
-          <w:rFonts w:hint="cs"/>
           <w:color w:val="000000"/>
           <w:rtl/>
         </w:rPr>
@@ -2262,16 +4079,10 @@
           <w:rFonts w:hint="cs"/>
           <w:rtl/>
         </w:rPr>
-        <w:lastRenderedPageBreak/>
         <w:t xml:space="preserve">בתמונה ב ניתן לראות את הפלט של הפקודה </w:t>
       </w:r>
-      <w:proofErr w:type="spellStart"/>
-      <w:r>
-        <w:t>objdump</w:t>
-      </w:r>
-      <w:proofErr w:type="spellEnd"/>
-      <w:r>
-        <w:t xml:space="preserve"> -x </w:t>
+      <w:r>
+        <w:t xml:space="preserve">objdump -x </w:t>
       </w:r>
       <w:r>
         <w:rPr>
@@ -2286,95 +4097,21 @@
           <w:color w:val="000000"/>
           <w:rtl/>
         </w:rPr>
-        <w:t>עבור כל אחד מהשמות של המשתנים/הפונקציות שמופיעות בפלט</w:t>
-      </w:r>
-      <w:r>
-        <w:rPr>
-          <w:rFonts w:hint="cs"/>
-          <w:color w:val="000000"/>
-          <w:rtl/>
-        </w:rPr>
-        <w:t xml:space="preserve"> (</w:t>
-      </w:r>
-      <w:r>
-        <w:rPr>
-          <w:color w:val="000000"/>
-        </w:rPr>
-        <w:t xml:space="preserve">square, </w:t>
-      </w:r>
-      <w:proofErr w:type="spellStart"/>
-      <w:r>
-        <w:rPr>
-          <w:color w:val="000000"/>
-        </w:rPr>
-        <w:t>doCalc</w:t>
-      </w:r>
-      <w:proofErr w:type="spellEnd"/>
-      <w:r>
-        <w:rPr>
-          <w:color w:val="000000"/>
-        </w:rPr>
-        <w:t xml:space="preserve">, key, </w:t>
-      </w:r>
-      <w:proofErr w:type="spellStart"/>
-      <w:r>
-        <w:rPr>
-          <w:color w:val="000000"/>
-        </w:rPr>
-        <w:t>mbuf</w:t>
-      </w:r>
-      <w:proofErr w:type="spellEnd"/>
-      <w:r>
-        <w:rPr>
-          <w:color w:val="000000"/>
-        </w:rPr>
-        <w:t xml:space="preserve">, </w:t>
-      </w:r>
-      <w:proofErr w:type="spellStart"/>
-      <w:r>
-        <w:rPr>
-          <w:color w:val="000000"/>
-        </w:rPr>
-        <w:t>globBuf</w:t>
-      </w:r>
-      <w:proofErr w:type="spellEnd"/>
-      <w:r>
-        <w:rPr>
-          <w:color w:val="000000"/>
-        </w:rPr>
-        <w:t>, primes, main</w:t>
-      </w:r>
-      <w:r>
-        <w:rPr>
-          <w:rFonts w:hint="cs"/>
-          <w:color w:val="000000"/>
-          <w:rtl/>
-        </w:rPr>
-        <w:t>)</w:t>
-      </w:r>
-      <w:r>
-        <w:rPr>
-          <w:rFonts w:hint="cs"/>
-          <w:color w:val="000000"/>
-          <w:rtl/>
-        </w:rPr>
-        <w:t xml:space="preserve"> </w:t>
-      </w:r>
-      <w:r>
-        <w:rPr>
-          <w:rFonts w:hint="cs"/>
-          <w:color w:val="000000"/>
-          <w:rtl/>
-        </w:rPr>
-        <w:t xml:space="preserve">מופיע בפירוש </w:t>
-      </w:r>
-      <w:r>
-        <w:rPr>
-          <w:rFonts w:hint="cs"/>
-          <w:color w:val="000000"/>
-          <w:rtl/>
-        </w:rPr>
-        <w:t xml:space="preserve">המקום שבו נמצא המשתנה/הפונקציה בזיכרון </w:t>
+        <w:t>עבור כל אחד מהשמות של המשתנים/הפונקציות שמופיעות בפלט (</w:t>
+      </w:r>
+      <w:r>
+        <w:rPr>
+          <w:color w:val="000000"/>
+        </w:rPr>
+        <w:t>square, doCalc, key, mbuf, globBuf, primes, main</w:t>
+      </w:r>
+      <w:r>
+        <w:rPr>
+          <w:rFonts w:hint="cs"/>
+          <w:color w:val="000000"/>
+          <w:rtl/>
+        </w:rPr>
+        <w:t xml:space="preserve">) מופיע בפירוש המקום שבו נמצא המשתנה/הפונקציה בזיכרון </w:t>
       </w:r>
       <w:r>
         <w:rPr>
@@ -2417,7 +4154,7 @@
                     <pic:cNvPicPr/>
                   </pic:nvPicPr>
                   <pic:blipFill>
-                    <a:blip r:embed="rId8" cstate="print">
+                    <a:blip r:embed="rId13" cstate="print">
                       <a:extLst>
                         <a:ext uri="{28A0092B-C50C-407E-A947-70E740481C1C}">
                           <a14:useLocalDpi xmlns:a14="http://schemas.microsoft.com/office/drawing/2010/main" val="0"/>
@@ -2464,7 +4201,7 @@
       </w:pPr>
     </w:p>
     <w:sectPr>
-      <w:headerReference w:type="default" r:id="rId9"/>
+      <w:headerReference w:type="default" r:id="rId14"/>
       <w:pgSz w:w="11906" w:h="16838"/>
       <w:pgMar w:top="1440" w:right="1800" w:bottom="1440" w:left="1800" w:header="708" w:footer="708" w:gutter="0"/>
       <w:cols w:space="708"/>

</xml_diff>

<commit_message>
add p answer in q1
</commit_message>
<xml_diff>
--- a/fwork_312488596/q_1/q1_312488596.docx
+++ b/fwork_312488596/q_1/q1_312488596.docx
@@ -3673,30 +3673,120 @@
         </w:rPr>
         <w:t>המש</w:t>
       </w:r>
-    </w:p>
-    <w:p>
-      <w:pPr>
-        <w:rPr>
-          <w:color w:val="000000"/>
-          <w:rtl/>
-        </w:rPr>
-      </w:pPr>
-    </w:p>
-    <w:p>
-      <w:pPr>
-        <w:rPr>
-          <w:color w:val="000000"/>
-          <w:rtl/>
-        </w:rPr>
-      </w:pPr>
-    </w:p>
-    <w:p>
-      <w:pPr>
-        <w:rPr>
-          <w:color w:val="000000"/>
-          <w:rtl/>
-        </w:rPr>
-      </w:pPr>
+      <w:r>
+        <w:rPr>
+          <w:rFonts w:hint="cs"/>
+          <w:color w:val="000000"/>
+          <w:rtl/>
+        </w:rPr>
+        <w:t xml:space="preserve">תנה </w:t>
+      </w:r>
+      <w:r>
+        <w:rPr>
+          <w:color w:val="000000"/>
+        </w:rPr>
+        <w:t>p</w:t>
+      </w:r>
+      <w:r>
+        <w:rPr>
+          <w:rFonts w:hint="cs"/>
+          <w:color w:val="000000"/>
+          <w:rtl/>
+        </w:rPr>
+        <w:t xml:space="preserve"> לא ממוקם בשום אזור זכרון.</w:t>
+      </w:r>
+    </w:p>
+    <w:p>
+      <w:pPr>
+        <w:pStyle w:val="a7"/>
+        <w:rPr>
+          <w:color w:val="000000"/>
+          <w:rtl/>
+        </w:rPr>
+      </w:pPr>
+      <w:r>
+        <w:rPr>
+          <w:rFonts w:hint="cs"/>
+          <w:color w:val="000000"/>
+          <w:rtl/>
+        </w:rPr>
+        <w:t xml:space="preserve">תחילה נשים לב ש </w:t>
+      </w:r>
+      <w:r>
+        <w:rPr>
+          <w:color w:val="000000"/>
+        </w:rPr>
+        <w:t>p</w:t>
+      </w:r>
+      <w:r>
+        <w:rPr>
+          <w:rFonts w:hint="cs"/>
+          <w:color w:val="000000"/>
+          <w:rtl/>
+        </w:rPr>
+        <w:t xml:space="preserve"> הינו משתנה מקומי ששייך ל </w:t>
+      </w:r>
+      <w:r>
+        <w:rPr>
+          <w:color w:val="000000"/>
+        </w:rPr>
+        <w:t>main</w:t>
+      </w:r>
+      <w:r>
+        <w:rPr>
+          <w:rFonts w:hint="cs"/>
+          <w:color w:val="000000"/>
+          <w:rtl/>
+        </w:rPr>
+        <w:t xml:space="preserve"> ולכן אינו יכול להיות שייך ל </w:t>
+      </w:r>
+      <w:r>
+        <w:t>initialized data segment</w:t>
+      </w:r>
+      <w:r>
+        <w:rPr>
+          <w:rFonts w:hint="cs"/>
+          <w:color w:val="000000"/>
+          <w:rtl/>
+        </w:rPr>
+        <w:t xml:space="preserve"> ול </w:t>
+      </w:r>
+      <w:r>
+        <w:t>un</w:t>
+      </w:r>
+      <w:r>
+        <w:t>initialized data segment</w:t>
+      </w:r>
+      <w:r>
+        <w:rPr>
+          <w:rFonts w:hint="cs"/>
+          <w:color w:val="000000"/>
+          <w:rtl/>
+        </w:rPr>
+        <w:t xml:space="preserve"> (מכיוון שרק משתנים סטטיים וגלובליים ממוקמים שם) ול </w:t>
+      </w:r>
+      <w:r>
+        <w:rPr>
+          <w:color w:val="000000"/>
+        </w:rPr>
+        <w:t>text segment</w:t>
+      </w:r>
+      <w:r>
+        <w:rPr>
+          <w:rFonts w:hint="cs"/>
+          <w:color w:val="000000"/>
+          <w:rtl/>
+        </w:rPr>
+        <w:t xml:space="preserve"> (כי רק פקודות ממוקמות שם)</w:t>
+      </w:r>
+      <w:r>
+        <w:rPr>
+          <w:rFonts w:hint="cs"/>
+          <w:color w:val="000000"/>
+          <w:rtl/>
+        </w:rPr>
+        <w:t xml:space="preserve">, בנוסף ניתן לראות </w:t>
+      </w:r>
       <w:r>
         <w:rPr>
           <w:rFonts w:hint="cs"/>
@@ -3704,6 +3794,733 @@
           <w:rtl/>
         </w:rPr>
         <w:lastRenderedPageBreak/>
+        <w:t xml:space="preserve">ש </w:t>
+      </w:r>
+      <w:r>
+        <w:rPr>
+          <w:color w:val="000000"/>
+        </w:rPr>
+        <w:t>p</w:t>
+      </w:r>
+      <w:r>
+        <w:rPr>
+          <w:rFonts w:hint="cs"/>
+          <w:color w:val="000000"/>
+          <w:rtl/>
+        </w:rPr>
+        <w:t xml:space="preserve"> לא מופיע בפלטים של הפקודות שמופיעים בסוף הקובץ שמראים את מה שנמצא באזורי הזכרון הללו</w:t>
+      </w:r>
+      <w:r>
+        <w:rPr>
+          <w:rFonts w:hint="cs"/>
+          <w:color w:val="000000"/>
+          <w:rtl/>
+        </w:rPr>
+        <w:t>.</w:t>
+      </w:r>
+    </w:p>
+    <w:p>
+      <w:pPr>
+        <w:pStyle w:val="a7"/>
+        <w:rPr>
+          <w:color w:val="000000"/>
+          <w:rtl/>
+        </w:rPr>
+      </w:pPr>
+      <w:r>
+        <w:rPr>
+          <w:rFonts w:hint="cs"/>
+          <w:color w:val="000000"/>
+          <w:rtl/>
+        </w:rPr>
+        <w:t xml:space="preserve">כמו כן </w:t>
+      </w:r>
+      <w:r>
+        <w:rPr>
+          <w:color w:val="000000"/>
+        </w:rPr>
+        <w:t>p</w:t>
+      </w:r>
+      <w:r>
+        <w:rPr>
+          <w:rFonts w:hint="cs"/>
+          <w:color w:val="000000"/>
+          <w:rtl/>
+        </w:rPr>
+        <w:t xml:space="preserve"> לא נמצא על ה </w:t>
+      </w:r>
+      <w:r>
+        <w:rPr>
+          <w:color w:val="000000"/>
+        </w:rPr>
+        <w:t>heap</w:t>
+      </w:r>
+      <w:r>
+        <w:rPr>
+          <w:rFonts w:hint="cs"/>
+          <w:color w:val="000000"/>
+          <w:rtl/>
+        </w:rPr>
+        <w:t xml:space="preserve"> מאחר ולא התבצעה הקצאת זכרון דינמית, לכן האפשרות היחידה שנותרה היא ש </w:t>
+      </w:r>
+      <w:r>
+        <w:rPr>
+          <w:color w:val="000000"/>
+        </w:rPr>
+        <w:t>p</w:t>
+      </w:r>
+      <w:r>
+        <w:rPr>
+          <w:rFonts w:hint="cs"/>
+          <w:color w:val="000000"/>
+          <w:rtl/>
+        </w:rPr>
+        <w:t xml:space="preserve"> נמצא על המחסנית.</w:t>
+      </w:r>
+    </w:p>
+    <w:p>
+      <w:pPr>
+        <w:pStyle w:val="a7"/>
+        <w:rPr>
+          <w:color w:val="000000"/>
+          <w:rtl/>
+        </w:rPr>
+      </w:pPr>
+      <w:r>
+        <w:rPr>
+          <w:rFonts w:hint="cs"/>
+          <w:color w:val="000000"/>
+          <w:rtl/>
+        </w:rPr>
+        <w:t xml:space="preserve">על מנת להראות ש </w:t>
+      </w:r>
+      <w:r>
+        <w:rPr>
+          <w:color w:val="000000"/>
+        </w:rPr>
+        <w:t>p</w:t>
+      </w:r>
+      <w:r>
+        <w:rPr>
+          <w:rFonts w:hint="cs"/>
+          <w:color w:val="000000"/>
+          <w:rtl/>
+        </w:rPr>
+        <w:t xml:space="preserve"> לא נמצא על המחסנית הוספתי צילום מסך של קוד האסמבלי של ה </w:t>
+      </w:r>
+      <w:r>
+        <w:rPr>
+          <w:color w:val="000000"/>
+        </w:rPr>
+        <w:t>main</w:t>
+      </w:r>
+      <w:r>
+        <w:rPr>
+          <w:rFonts w:hint="cs"/>
+          <w:color w:val="000000"/>
+          <w:rtl/>
+        </w:rPr>
+        <w:t xml:space="preserve"> פעם אחת עם ההצהרה של המשתנה </w:t>
+      </w:r>
+      <w:r>
+        <w:rPr>
+          <w:color w:val="000000"/>
+        </w:rPr>
+        <w:t>p</w:t>
+      </w:r>
+      <w:r>
+        <w:rPr>
+          <w:rFonts w:hint="cs"/>
+          <w:color w:val="000000"/>
+          <w:rtl/>
+        </w:rPr>
+        <w:t xml:space="preserve"> (כמו התכנית המקורית) ופעם אחרת ללא הצהרה של המתשנה </w:t>
+      </w:r>
+      <w:r>
+        <w:rPr>
+          <w:color w:val="000000"/>
+        </w:rPr>
+        <w:t>p</w:t>
+      </w:r>
+      <w:r>
+        <w:rPr>
+          <w:rFonts w:hint="cs"/>
+          <w:color w:val="000000"/>
+          <w:rtl/>
+        </w:rPr>
+        <w:t xml:space="preserve">, ניתן לראות ששניהם הקודים של האסמבלי זהים לחלוטין ולכן ניתן להסיק מכך שלמשתנה </w:t>
+      </w:r>
+      <w:r>
+        <w:rPr>
+          <w:color w:val="000000"/>
+        </w:rPr>
+        <w:t>p</w:t>
+      </w:r>
+      <w:r>
+        <w:rPr>
+          <w:rFonts w:hint="cs"/>
+          <w:color w:val="000000"/>
+          <w:rtl/>
+        </w:rPr>
+        <w:t xml:space="preserve"> לא מוקצה כלל זכרון.</w:t>
+      </w:r>
+    </w:p>
+    <w:p>
+      <w:pPr>
+        <w:pStyle w:val="a7"/>
+        <w:rPr>
+          <w:color w:val="000000"/>
+          <w:rtl/>
+        </w:rPr>
+      </w:pPr>
+    </w:p>
+    <w:p>
+      <w:pPr>
+        <w:pStyle w:val="a7"/>
+        <w:rPr>
+          <w:rFonts w:hint="cs"/>
+          <w:color w:val="000000"/>
+          <w:rtl/>
+        </w:rPr>
+      </w:pPr>
+      <w:r>
+        <w:rPr>
+          <w:rFonts w:hint="cs"/>
+          <w:color w:val="000000"/>
+          <w:rtl/>
+        </w:rPr>
+        <w:t xml:space="preserve">הצילום הבא הוא הוא של קוד האסמבלי של ה </w:t>
+      </w:r>
+      <w:r>
+        <w:rPr>
+          <w:color w:val="000000"/>
+        </w:rPr>
+        <w:t>main</w:t>
+      </w:r>
+      <w:r>
+        <w:rPr>
+          <w:rFonts w:hint="cs"/>
+          <w:color w:val="000000"/>
+          <w:rtl/>
+        </w:rPr>
+        <w:t xml:space="preserve"> עם ההצרה על המשתנה </w:t>
+      </w:r>
+      <w:r>
+        <w:rPr>
+          <w:color w:val="000000"/>
+        </w:rPr>
+        <w:t>p</w:t>
+      </w:r>
+      <w:r>
+        <w:rPr>
+          <w:rFonts w:hint="cs"/>
+          <w:color w:val="000000"/>
+          <w:rtl/>
+        </w:rPr>
+        <w:t>.</w:t>
+      </w:r>
+    </w:p>
+    <w:p>
+      <w:pPr>
+        <w:pStyle w:val="a7"/>
+        <w:rPr>
+          <w:color w:val="000000"/>
+          <w:rtl/>
+        </w:rPr>
+      </w:pPr>
+    </w:p>
+    <w:p>
+      <w:pPr>
+        <w:pStyle w:val="a7"/>
+        <w:rPr>
+          <w:color w:val="000000"/>
+          <w:rtl/>
+        </w:rPr>
+      </w:pPr>
+      <w:r>
+        <w:rPr>
+          <w:noProof/>
+          <w:color w:val="000000"/>
+          <w:rtl/>
+          <w:lang w:val="he-IL"/>
+        </w:rPr>
+        <w:drawing>
+          <wp:anchor distT="0" distB="0" distL="114300" distR="114300" simplePos="0" relativeHeight="251665408" behindDoc="1" locked="0" layoutInCell="1" allowOverlap="1" wp14:anchorId="0F3ED903" wp14:editId="40CA2552">
+            <wp:simplePos x="0" y="0"/>
+            <wp:positionH relativeFrom="column">
+              <wp:posOffset>-457200</wp:posOffset>
+            </wp:positionH>
+            <wp:positionV relativeFrom="paragraph">
+              <wp:posOffset>-2540</wp:posOffset>
+            </wp:positionV>
+            <wp:extent cx="5274310" cy="3544570"/>
+            <wp:effectExtent l="0" t="0" r="2540" b="0"/>
+            <wp:wrapNone/>
+            <wp:docPr id="8" name="תמונה 8"/>
+            <wp:cNvGraphicFramePr>
+              <a:graphicFrameLocks xmlns:a="http://schemas.openxmlformats.org/drawingml/2006/main" noChangeAspect="1"/>
+            </wp:cNvGraphicFramePr>
+            <a:graphic xmlns:a="http://schemas.openxmlformats.org/drawingml/2006/main">
+              <a:graphicData uri="http://schemas.openxmlformats.org/drawingml/2006/picture">
+                <pic:pic xmlns:pic="http://schemas.openxmlformats.org/drawingml/2006/picture">
+                  <pic:nvPicPr>
+                    <pic:cNvPr id="8" name="withP.png"/>
+                    <pic:cNvPicPr/>
+                  </pic:nvPicPr>
+                  <pic:blipFill>
+                    <a:blip r:embed="rId12">
+                      <a:extLst>
+                        <a:ext uri="{28A0092B-C50C-407E-A947-70E740481C1C}">
+                          <a14:useLocalDpi xmlns:a14="http://schemas.microsoft.com/office/drawing/2010/main" val="0"/>
+                        </a:ext>
+                      </a:extLst>
+                    </a:blip>
+                    <a:stretch>
+                      <a:fillRect/>
+                    </a:stretch>
+                  </pic:blipFill>
+                  <pic:spPr>
+                    <a:xfrm>
+                      <a:off x="0" y="0"/>
+                      <a:ext cx="5274310" cy="3544570"/>
+                    </a:xfrm>
+                    <a:prstGeom prst="rect">
+                      <a:avLst/>
+                    </a:prstGeom>
+                  </pic:spPr>
+                </pic:pic>
+              </a:graphicData>
+            </a:graphic>
+            <wp14:sizeRelH relativeFrom="page">
+              <wp14:pctWidth>0</wp14:pctWidth>
+            </wp14:sizeRelH>
+            <wp14:sizeRelV relativeFrom="page">
+              <wp14:pctHeight>0</wp14:pctHeight>
+            </wp14:sizeRelV>
+          </wp:anchor>
+        </w:drawing>
+      </w:r>
+    </w:p>
+    <w:p>
+      <w:pPr>
+        <w:pStyle w:val="a7"/>
+        <w:rPr>
+          <w:color w:val="000000"/>
+          <w:rtl/>
+        </w:rPr>
+      </w:pPr>
+    </w:p>
+    <w:p>
+      <w:pPr>
+        <w:pStyle w:val="a7"/>
+        <w:rPr>
+          <w:color w:val="000000"/>
+          <w:rtl/>
+        </w:rPr>
+      </w:pPr>
+    </w:p>
+    <w:p>
+      <w:pPr>
+        <w:pStyle w:val="a7"/>
+        <w:rPr>
+          <w:color w:val="000000"/>
+          <w:rtl/>
+        </w:rPr>
+      </w:pPr>
+    </w:p>
+    <w:p>
+      <w:pPr>
+        <w:pStyle w:val="a7"/>
+        <w:rPr>
+          <w:color w:val="000000"/>
+          <w:rtl/>
+        </w:rPr>
+      </w:pPr>
+    </w:p>
+    <w:p>
+      <w:pPr>
+        <w:pStyle w:val="a7"/>
+        <w:rPr>
+          <w:color w:val="000000"/>
+          <w:rtl/>
+        </w:rPr>
+      </w:pPr>
+    </w:p>
+    <w:p>
+      <w:pPr>
+        <w:pStyle w:val="a7"/>
+        <w:rPr>
+          <w:color w:val="000000"/>
+          <w:rtl/>
+        </w:rPr>
+      </w:pPr>
+    </w:p>
+    <w:p>
+      <w:pPr>
+        <w:pStyle w:val="a7"/>
+        <w:rPr>
+          <w:color w:val="000000"/>
+          <w:rtl/>
+        </w:rPr>
+      </w:pPr>
+    </w:p>
+    <w:p>
+      <w:pPr>
+        <w:pStyle w:val="a7"/>
+        <w:rPr>
+          <w:color w:val="000000"/>
+          <w:rtl/>
+        </w:rPr>
+      </w:pPr>
+    </w:p>
+    <w:p>
+      <w:pPr>
+        <w:pStyle w:val="a7"/>
+        <w:rPr>
+          <w:color w:val="000000"/>
+          <w:rtl/>
+        </w:rPr>
+      </w:pPr>
+    </w:p>
+    <w:p>
+      <w:pPr>
+        <w:pStyle w:val="a7"/>
+        <w:rPr>
+          <w:color w:val="000000"/>
+          <w:rtl/>
+        </w:rPr>
+      </w:pPr>
+    </w:p>
+    <w:p>
+      <w:pPr>
+        <w:pStyle w:val="a7"/>
+        <w:rPr>
+          <w:color w:val="000000"/>
+          <w:rtl/>
+        </w:rPr>
+      </w:pPr>
+    </w:p>
+    <w:p>
+      <w:pPr>
+        <w:pStyle w:val="a7"/>
+        <w:rPr>
+          <w:color w:val="000000"/>
+          <w:rtl/>
+        </w:rPr>
+      </w:pPr>
+    </w:p>
+    <w:p>
+      <w:pPr>
+        <w:pStyle w:val="a7"/>
+        <w:rPr>
+          <w:color w:val="000000"/>
+          <w:rtl/>
+        </w:rPr>
+      </w:pPr>
+    </w:p>
+    <w:p>
+      <w:pPr>
+        <w:pStyle w:val="a7"/>
+        <w:rPr>
+          <w:rFonts w:hint="cs"/>
+          <w:color w:val="000000"/>
+          <w:rtl/>
+        </w:rPr>
+      </w:pPr>
+    </w:p>
+    <w:p>
+      <w:pPr>
+        <w:rPr>
+          <w:rFonts w:hint="cs"/>
+          <w:color w:val="000000"/>
+          <w:rtl/>
+        </w:rPr>
+      </w:pPr>
+    </w:p>
+    <w:p>
+      <w:pPr>
+        <w:rPr>
+          <w:color w:val="000000"/>
+          <w:rtl/>
+        </w:rPr>
+      </w:pPr>
+    </w:p>
+    <w:p>
+      <w:pPr>
+        <w:rPr>
+          <w:color w:val="000000"/>
+          <w:rtl/>
+        </w:rPr>
+      </w:pPr>
+    </w:p>
+    <w:p>
+      <w:pPr>
+        <w:rPr>
+          <w:color w:val="000000"/>
+          <w:rtl/>
+        </w:rPr>
+      </w:pPr>
+    </w:p>
+    <w:p>
+      <w:pPr>
+        <w:rPr>
+          <w:color w:val="000000"/>
+          <w:rtl/>
+        </w:rPr>
+      </w:pPr>
+      <w:r>
+        <w:rPr>
+          <w:color w:val="000000"/>
+          <w:rtl/>
+        </w:rPr>
+        <w:tab/>
+      </w:r>
+      <w:r>
+        <w:rPr>
+          <w:rFonts w:hint="cs"/>
+          <w:color w:val="000000"/>
+          <w:rtl/>
+        </w:rPr>
+        <w:t xml:space="preserve">הצילום הבא הוא של קוד האסמבלי של ה </w:t>
+      </w:r>
+      <w:r>
+        <w:rPr>
+          <w:color w:val="000000"/>
+        </w:rPr>
+        <w:t>main</w:t>
+      </w:r>
+      <w:r>
+        <w:rPr>
+          <w:rFonts w:hint="cs"/>
+          <w:color w:val="000000"/>
+          <w:rtl/>
+        </w:rPr>
+        <w:t xml:space="preserve"> ללא ההצהרה של המשתנה </w:t>
+      </w:r>
+      <w:r>
+        <w:rPr>
+          <w:color w:val="000000"/>
+        </w:rPr>
+        <w:t>p</w:t>
+      </w:r>
+      <w:r>
+        <w:rPr>
+          <w:rFonts w:hint="cs"/>
+          <w:color w:val="000000"/>
+          <w:rtl/>
+        </w:rPr>
+        <w:t xml:space="preserve">,ניתן לראות שהקודים זהים לחלוטין ומכאן ניתן להסיק שהמשתנה </w:t>
+      </w:r>
+      <w:r>
+        <w:rPr>
+          <w:color w:val="000000"/>
+        </w:rPr>
+        <w:t>p</w:t>
+      </w:r>
+      <w:r>
+        <w:rPr>
+          <w:rFonts w:hint="cs"/>
+          <w:color w:val="000000"/>
+          <w:rtl/>
+        </w:rPr>
+        <w:t xml:space="preserve"> לא נמצא על המחסנית.</w:t>
+      </w:r>
+    </w:p>
+    <w:p>
+      <w:pPr>
+        <w:rPr>
+          <w:rFonts w:hint="cs"/>
+          <w:color w:val="000000"/>
+          <w:rtl/>
+        </w:rPr>
+      </w:pPr>
+      <w:r>
+        <w:rPr>
+          <w:noProof/>
+          <w:color w:val="000000"/>
+          <w:rtl/>
+          <w:lang w:val="he-IL"/>
+        </w:rPr>
+        <w:drawing>
+          <wp:anchor distT="0" distB="0" distL="114300" distR="114300" simplePos="0" relativeHeight="251666432" behindDoc="1" locked="0" layoutInCell="1" allowOverlap="1" wp14:anchorId="154061F2" wp14:editId="22D69FDE">
+            <wp:simplePos x="0" y="0"/>
+            <wp:positionH relativeFrom="column">
+              <wp:posOffset>-203200</wp:posOffset>
+            </wp:positionH>
+            <wp:positionV relativeFrom="paragraph">
+              <wp:posOffset>296545</wp:posOffset>
+            </wp:positionV>
+            <wp:extent cx="5274310" cy="3566160"/>
+            <wp:effectExtent l="0" t="0" r="2540" b="0"/>
+            <wp:wrapNone/>
+            <wp:docPr id="9" name="תמונה 9"/>
+            <wp:cNvGraphicFramePr>
+              <a:graphicFrameLocks xmlns:a="http://schemas.openxmlformats.org/drawingml/2006/main" noChangeAspect="1"/>
+            </wp:cNvGraphicFramePr>
+            <a:graphic xmlns:a="http://schemas.openxmlformats.org/drawingml/2006/main">
+              <a:graphicData uri="http://schemas.openxmlformats.org/drawingml/2006/picture">
+                <pic:pic xmlns:pic="http://schemas.openxmlformats.org/drawingml/2006/picture">
+                  <pic:nvPicPr>
+                    <pic:cNvPr id="9" name="withoutP.png"/>
+                    <pic:cNvPicPr/>
+                  </pic:nvPicPr>
+                  <pic:blipFill>
+                    <a:blip r:embed="rId13">
+                      <a:extLst>
+                        <a:ext uri="{28A0092B-C50C-407E-A947-70E740481C1C}">
+                          <a14:useLocalDpi xmlns:a14="http://schemas.microsoft.com/office/drawing/2010/main" val="0"/>
+                        </a:ext>
+                      </a:extLst>
+                    </a:blip>
+                    <a:stretch>
+                      <a:fillRect/>
+                    </a:stretch>
+                  </pic:blipFill>
+                  <pic:spPr>
+                    <a:xfrm>
+                      <a:off x="0" y="0"/>
+                      <a:ext cx="5274310" cy="3566160"/>
+                    </a:xfrm>
+                    <a:prstGeom prst="rect">
+                      <a:avLst/>
+                    </a:prstGeom>
+                  </pic:spPr>
+                </pic:pic>
+              </a:graphicData>
+            </a:graphic>
+            <wp14:sizeRelH relativeFrom="page">
+              <wp14:pctWidth>0</wp14:pctWidth>
+            </wp14:sizeRelH>
+            <wp14:sizeRelV relativeFrom="page">
+              <wp14:pctHeight>0</wp14:pctHeight>
+            </wp14:sizeRelV>
+          </wp:anchor>
+        </w:drawing>
+      </w:r>
+      <w:r>
+        <w:rPr>
+          <w:rFonts w:hint="cs"/>
+          <w:color w:val="000000"/>
+          <w:rtl/>
+        </w:rPr>
+        <w:t xml:space="preserve">בסופו של דבר קיבלנו שהמשתנה </w:t>
+      </w:r>
+      <w:r>
+        <w:rPr>
+          <w:color w:val="000000"/>
+        </w:rPr>
+        <w:t>p</w:t>
+      </w:r>
+      <w:r>
+        <w:rPr>
+          <w:rFonts w:hint="cs"/>
+          <w:color w:val="000000"/>
+          <w:rtl/>
+        </w:rPr>
+        <w:t xml:space="preserve"> לא נמצא באף אזור זכרון.</w:t>
+      </w:r>
+    </w:p>
+    <w:p>
+      <w:pPr>
+        <w:rPr>
+          <w:color w:val="000000"/>
+          <w:rtl/>
+        </w:rPr>
+      </w:pPr>
+    </w:p>
+    <w:p>
+      <w:pPr>
+        <w:rPr>
+          <w:color w:val="000000"/>
+          <w:rtl/>
+        </w:rPr>
+      </w:pPr>
+    </w:p>
+    <w:p>
+      <w:pPr>
+        <w:rPr>
+          <w:color w:val="000000"/>
+          <w:rtl/>
+        </w:rPr>
+      </w:pPr>
+    </w:p>
+    <w:p>
+      <w:pPr>
+        <w:rPr>
+          <w:color w:val="000000"/>
+          <w:rtl/>
+        </w:rPr>
+      </w:pPr>
+    </w:p>
+    <w:p>
+      <w:pPr>
+        <w:rPr>
+          <w:color w:val="000000"/>
+          <w:rtl/>
+        </w:rPr>
+      </w:pPr>
+    </w:p>
+    <w:p>
+      <w:pPr>
+        <w:rPr>
+          <w:color w:val="000000"/>
+          <w:rtl/>
+        </w:rPr>
+      </w:pPr>
+    </w:p>
+    <w:p>
+      <w:pPr>
+        <w:rPr>
+          <w:color w:val="000000"/>
+          <w:rtl/>
+        </w:rPr>
+      </w:pPr>
+    </w:p>
+    <w:p>
+      <w:pPr>
+        <w:rPr>
+          <w:color w:val="000000"/>
+          <w:rtl/>
+        </w:rPr>
+      </w:pPr>
+    </w:p>
+    <w:p>
+      <w:pPr>
+        <w:rPr>
+          <w:color w:val="000000"/>
+          <w:rtl/>
+        </w:rPr>
+      </w:pPr>
+    </w:p>
+    <w:p>
+      <w:pPr>
+        <w:rPr>
+          <w:color w:val="000000"/>
+          <w:rtl/>
+        </w:rPr>
+      </w:pPr>
+    </w:p>
+    <w:p>
+      <w:pPr>
+        <w:rPr>
+          <w:color w:val="000000"/>
+          <w:rtl/>
+        </w:rPr>
+      </w:pPr>
+    </w:p>
+    <w:p>
+      <w:pPr>
+        <w:rPr>
+          <w:color w:val="000000"/>
+          <w:rtl/>
+        </w:rPr>
+      </w:pPr>
+      <w:r>
+        <w:rPr>
+          <w:rFonts w:hint="cs"/>
+          <w:color w:val="000000"/>
+          <w:rtl/>
+        </w:rPr>
         <w:t>מצורפים כאן צילומי מסך של שימוש בכלים בלינוקס שמאשרים את התשובות שלי</w:t>
       </w:r>
       <w:r>
@@ -3888,7 +4705,7 @@
                     <pic:cNvPicPr/>
                   </pic:nvPicPr>
                   <pic:blipFill>
-                    <a:blip r:embed="rId12" cstate="print">
+                    <a:blip r:embed="rId14" cstate="print">
                       <a:extLst>
                         <a:ext uri="{28A0092B-C50C-407E-A947-70E740481C1C}">
                           <a14:useLocalDpi xmlns:a14="http://schemas.microsoft.com/office/drawing/2010/main" val="0"/>
@@ -4079,6 +4896,7 @@
           <w:rFonts w:hint="cs"/>
           <w:rtl/>
         </w:rPr>
+        <w:lastRenderedPageBreak/>
         <w:t xml:space="preserve">בתמונה ב ניתן לראות את הפלט של הפקודה </w:t>
       </w:r>
       <w:r>
@@ -4154,7 +4972,7 @@
                     <pic:cNvPicPr/>
                   </pic:nvPicPr>
                   <pic:blipFill>
-                    <a:blip r:embed="rId13" cstate="print">
+                    <a:blip r:embed="rId15" cstate="print">
                       <a:extLst>
                         <a:ext uri="{28A0092B-C50C-407E-A947-70E740481C1C}">
                           <a14:useLocalDpi xmlns:a14="http://schemas.microsoft.com/office/drawing/2010/main" val="0"/>
@@ -4201,7 +5019,7 @@
       </w:pPr>
     </w:p>
     <w:sectPr>
-      <w:headerReference w:type="default" r:id="rId14"/>
+      <w:headerReference w:type="default" r:id="rId16"/>
       <w:pgSz w:w="11906" w:h="16838"/>
       <w:pgMar w:top="1440" w:right="1800" w:bottom="1440" w:left="1800" w:header="708" w:footer="708" w:gutter="0"/>
       <w:cols w:space="708"/>

</xml_diff>